<commit_message>
lr10 Block diagram fix
Исправлены блоки "for", которые были позначены как "if"
</commit_message>
<xml_diff>
--- a/10/lr10Kolosov.docx
+++ b/10/lr10Kolosov.docx
@@ -324,13 +324,23 @@
         </w:rPr>
         <w:tab/>
       </w:r>
-      <w:r>
-        <w:rPr>
-          <w:sz w:val="28"/>
-          <w:szCs w:val="28"/>
-          <w:lang w:val="uk-UA"/>
-        </w:rPr>
-        <w:t>Антіпов Костянтин</w:t>
+      <w:proofErr w:type="spellStart"/>
+      <w:r>
+        <w:rPr>
+          <w:sz w:val="28"/>
+          <w:szCs w:val="28"/>
+          <w:lang w:val="uk-UA"/>
+        </w:rPr>
+        <w:t>Антіпов</w:t>
+      </w:r>
+      <w:proofErr w:type="spellEnd"/>
+      <w:r>
+        <w:rPr>
+          <w:sz w:val="28"/>
+          <w:szCs w:val="28"/>
+          <w:lang w:val="uk-UA"/>
+        </w:rPr>
+        <w:t xml:space="preserve"> Костянтин</w:t>
       </w:r>
     </w:p>
     <w:p>
@@ -374,8 +384,17 @@
           <w:lang w:val="uk-UA"/>
         </w:rPr>
         <w:tab/>
+      </w:r>
+      <w:proofErr w:type="spellStart"/>
+      <w:r>
+        <w:rPr>
+          <w:sz w:val="28"/>
+          <w:szCs w:val="28"/>
+          <w:lang w:val="uk-UA"/>
+        </w:rPr>
         <w:t>М.М.Гапоненко</w:t>
       </w:r>
+      <w:proofErr w:type="spellEnd"/>
     </w:p>
     <w:p>
       <w:pPr>
@@ -678,7 +697,23 @@
           <w:sz w:val="28"/>
           <w:szCs w:val="28"/>
         </w:rPr>
-        <w:t xml:space="preserve">формування псевдодинамічної матриці; </w:t>
+        <w:t xml:space="preserve">формування </w:t>
+      </w:r>
+      <w:proofErr w:type="spellStart"/>
+      <w:r>
+        <w:rPr>
+          <w:sz w:val="28"/>
+          <w:szCs w:val="28"/>
+        </w:rPr>
+        <w:t>псевдодинамічної</w:t>
+      </w:r>
+      <w:proofErr w:type="spellEnd"/>
+      <w:r>
+        <w:rPr>
+          <w:sz w:val="28"/>
+          <w:szCs w:val="28"/>
+        </w:rPr>
+        <w:t xml:space="preserve"> матриці; </w:t>
       </w:r>
     </w:p>
     <w:p>
@@ -713,12 +748,21 @@
           <w:szCs w:val="28"/>
         </w:rPr>
       </w:pPr>
-      <w:r>
-        <w:rPr>
-          <w:sz w:val="28"/>
-          <w:szCs w:val="28"/>
-        </w:rPr>
-        <w:t>форматоване виведення матриці.</w:t>
+      <w:proofErr w:type="spellStart"/>
+      <w:r>
+        <w:rPr>
+          <w:sz w:val="28"/>
+          <w:szCs w:val="28"/>
+        </w:rPr>
+        <w:t>форматоване</w:t>
+      </w:r>
+      <w:proofErr w:type="spellEnd"/>
+      <w:r>
+        <w:rPr>
+          <w:sz w:val="28"/>
+          <w:szCs w:val="28"/>
+        </w:rPr>
+        <w:t xml:space="preserve"> виведення матриці.</w:t>
       </w:r>
     </w:p>
     <w:p>
@@ -912,7 +956,25 @@
           <w:szCs w:val="28"/>
           <w:lang w:val="uk-UA"/>
         </w:rPr>
-        <w:t>Формування псевдодинамічної матриці;</w:t>
+        <w:t xml:space="preserve">Формування </w:t>
+      </w:r>
+      <w:proofErr w:type="spellStart"/>
+      <w:r>
+        <w:rPr>
+          <w:sz w:val="28"/>
+          <w:szCs w:val="28"/>
+          <w:lang w:val="uk-UA"/>
+        </w:rPr>
+        <w:t>псевдодинамічної</w:t>
+      </w:r>
+      <w:proofErr w:type="spellEnd"/>
+      <w:r>
+        <w:rPr>
+          <w:sz w:val="28"/>
+          <w:szCs w:val="28"/>
+          <w:lang w:val="uk-UA"/>
+        </w:rPr>
+        <w:t xml:space="preserve"> матриці;</w:t>
       </w:r>
     </w:p>
     <w:p>
@@ -1052,8 +1114,8 @@
           <w:noProof/>
         </w:rPr>
         <w:drawing>
-          <wp:inline distT="0" distB="0" distL="0" distR="0" wp14:anchorId="5483709A" wp14:editId="03256DDD">
-            <wp:extent cx="5467350" cy="5724525"/>
+          <wp:inline distT="0" distB="0" distL="0" distR="0" wp14:anchorId="5483709A" wp14:editId="50EE4620">
+            <wp:extent cx="5018416" cy="5724525"/>
             <wp:effectExtent l="0" t="0" r="0" b="0"/>
             <wp:docPr id="29" name="Picture 28"/>
             <wp:cNvGraphicFramePr>
@@ -1063,7 +1125,7 @@
               <a:graphicData uri="http://schemas.openxmlformats.org/drawingml/2006/picture">
                 <pic:pic xmlns:pic="http://schemas.openxmlformats.org/drawingml/2006/picture">
                   <pic:nvPicPr>
-                    <pic:cNvPr id="0" name="Picture 28"/>
+                    <pic:cNvPr id="29" name="Picture 28"/>
                     <pic:cNvPicPr>
                       <a:picLocks noChangeAspect="1" noChangeArrowheads="1"/>
                     </pic:cNvPicPr>
@@ -1076,7 +1138,6 @@
                         </a:ext>
                       </a:extLst>
                     </a:blip>
-                    <a:srcRect/>
                     <a:stretch>
                       <a:fillRect/>
                     </a:stretch>
@@ -1084,7 +1145,7 @@
                   <pic:spPr bwMode="auto">
                     <a:xfrm>
                       <a:off x="0" y="0"/>
-                      <a:ext cx="5467350" cy="5724525"/>
+                      <a:ext cx="5018416" cy="5724525"/>
                     </a:xfrm>
                     <a:prstGeom prst="rect">
                       <a:avLst/>
@@ -1176,7 +1237,15 @@
         <w:pStyle w:val="ab"/>
       </w:pPr>
       <w:r>
-        <w:t>#include &lt;iostream&gt;</w:t>
+        <w:t>#include &lt;</w:t>
+      </w:r>
+      <w:proofErr w:type="spellStart"/>
+      <w:r>
+        <w:t>iostream</w:t>
+      </w:r>
+      <w:proofErr w:type="spellEnd"/>
+      <w:r>
+        <w:t>&gt;</w:t>
       </w:r>
     </w:p>
     <w:p>
@@ -1188,8 +1257,29 @@
       <w:pPr>
         <w:pStyle w:val="ab"/>
       </w:pPr>
-      <w:r>
-        <w:t>using namespace std;</w:t>
+      <w:proofErr w:type="spellStart"/>
+      <w:r>
+        <w:t>using</w:t>
+      </w:r>
+      <w:proofErr w:type="spellEnd"/>
+      <w:r>
+        <w:t xml:space="preserve"> </w:t>
+      </w:r>
+      <w:proofErr w:type="spellStart"/>
+      <w:r>
+        <w:t>namespace</w:t>
+      </w:r>
+      <w:proofErr w:type="spellEnd"/>
+      <w:r>
+        <w:t xml:space="preserve"> </w:t>
+      </w:r>
+      <w:proofErr w:type="spellStart"/>
+      <w:r>
+        <w:t>std</w:t>
+      </w:r>
+      <w:proofErr w:type="spellEnd"/>
+      <w:r>
+        <w:t>;</w:t>
       </w:r>
     </w:p>
     <w:p>
@@ -1201,8 +1291,26 @@
       <w:pPr>
         <w:pStyle w:val="ab"/>
       </w:pPr>
-      <w:r>
-        <w:t>int main()</w:t>
+      <w:proofErr w:type="spellStart"/>
+      <w:r>
+        <w:t>int</w:t>
+      </w:r>
+      <w:proofErr w:type="spellEnd"/>
+      <w:r>
+        <w:t xml:space="preserve"> </w:t>
+      </w:r>
+      <w:proofErr w:type="spellStart"/>
+      <w:proofErr w:type="gramStart"/>
+      <w:r>
+        <w:t>main</w:t>
+      </w:r>
+      <w:proofErr w:type="spellEnd"/>
+      <w:r>
+        <w:t>(</w:t>
+      </w:r>
+      <w:proofErr w:type="gramEnd"/>
+      <w:r>
+        <w:t>)</w:t>
       </w:r>
     </w:p>
     <w:p>
@@ -1222,8 +1330,45 @@
       <w:pPr>
         <w:pStyle w:val="ab"/>
       </w:pPr>
-      <w:r>
-        <w:t>int width, height, sum = 0, flag = 0;</w:t>
+      <w:proofErr w:type="spellStart"/>
+      <w:r>
+        <w:t>int</w:t>
+      </w:r>
+      <w:proofErr w:type="spellEnd"/>
+      <w:r>
+        <w:t xml:space="preserve"> </w:t>
+      </w:r>
+      <w:proofErr w:type="spellStart"/>
+      <w:r>
+        <w:t>width</w:t>
+      </w:r>
+      <w:proofErr w:type="spellEnd"/>
+      <w:r>
+        <w:t xml:space="preserve">, </w:t>
+      </w:r>
+      <w:proofErr w:type="spellStart"/>
+      <w:r>
+        <w:t>height</w:t>
+      </w:r>
+      <w:proofErr w:type="spellEnd"/>
+      <w:r>
+        <w:t xml:space="preserve">, </w:t>
+      </w:r>
+      <w:proofErr w:type="spellStart"/>
+      <w:r>
+        <w:t>sum</w:t>
+      </w:r>
+      <w:proofErr w:type="spellEnd"/>
+      <w:r>
+        <w:t xml:space="preserve"> = 0, </w:t>
+      </w:r>
+      <w:proofErr w:type="spellStart"/>
+      <w:r>
+        <w:t>flag</w:t>
+      </w:r>
+      <w:proofErr w:type="spellEnd"/>
+      <w:r>
+        <w:t xml:space="preserve"> = 0;</w:t>
       </w:r>
     </w:p>
     <w:p>
@@ -1235,24 +1380,129 @@
       <w:pPr>
         <w:pStyle w:val="ab"/>
       </w:pPr>
-      <w:r>
-        <w:t>cout &lt;&lt; "Введіть розміри масиву (Висота та Ширина через пробіл): ";</w:t>
+      <w:proofErr w:type="spellStart"/>
+      <w:r>
+        <w:t>cout</w:t>
+      </w:r>
+      <w:proofErr w:type="spellEnd"/>
+      <w:r>
+        <w:t xml:space="preserve"> </w:t>
+      </w:r>
+      <w:proofErr w:type="gramStart"/>
+      <w:r>
+        <w:t>&lt;&lt; "</w:t>
+      </w:r>
+      <w:proofErr w:type="spellStart"/>
+      <w:proofErr w:type="gramEnd"/>
+      <w:r>
+        <w:t>Введіть</w:t>
+      </w:r>
+      <w:proofErr w:type="spellEnd"/>
+      <w:r>
+        <w:t xml:space="preserve"> </w:t>
+      </w:r>
+      <w:proofErr w:type="spellStart"/>
+      <w:r>
+        <w:t>розміри</w:t>
+      </w:r>
+      <w:proofErr w:type="spellEnd"/>
+      <w:r>
+        <w:t xml:space="preserve"> </w:t>
+      </w:r>
+      <w:proofErr w:type="spellStart"/>
+      <w:r>
+        <w:t>масиву</w:t>
+      </w:r>
+      <w:proofErr w:type="spellEnd"/>
+      <w:r>
+        <w:t xml:space="preserve"> (</w:t>
+      </w:r>
+      <w:proofErr w:type="spellStart"/>
+      <w:r>
+        <w:t>Висота</w:t>
+      </w:r>
+      <w:proofErr w:type="spellEnd"/>
+      <w:r>
+        <w:t xml:space="preserve"> та Ширина через </w:t>
+      </w:r>
+      <w:proofErr w:type="spellStart"/>
+      <w:r>
+        <w:t>пробіл</w:t>
+      </w:r>
+      <w:proofErr w:type="spellEnd"/>
+      <w:r>
+        <w:t>): ";</w:t>
       </w:r>
     </w:p>
     <w:p>
       <w:pPr>
         <w:pStyle w:val="ab"/>
       </w:pPr>
-      <w:r>
-        <w:t>cin &gt;&gt; height &gt;&gt; width;</w:t>
+      <w:proofErr w:type="spellStart"/>
+      <w:proofErr w:type="gramStart"/>
+      <w:r>
+        <w:t>cin</w:t>
+      </w:r>
+      <w:proofErr w:type="spellEnd"/>
+      <w:r>
+        <w:t xml:space="preserve"> &gt;</w:t>
+      </w:r>
+      <w:proofErr w:type="gramEnd"/>
+      <w:r>
+        <w:t xml:space="preserve">&gt; </w:t>
+      </w:r>
+      <w:proofErr w:type="spellStart"/>
+      <w:r>
+        <w:t>height</w:t>
+      </w:r>
+      <w:proofErr w:type="spellEnd"/>
+      <w:r>
+        <w:t xml:space="preserve"> &gt;&gt; </w:t>
+      </w:r>
+      <w:proofErr w:type="spellStart"/>
+      <w:r>
+        <w:t>width</w:t>
+      </w:r>
+      <w:proofErr w:type="spellEnd"/>
+      <w:r>
+        <w:t>;</w:t>
       </w:r>
     </w:p>
     <w:p>
       <w:pPr>
         <w:pStyle w:val="ab"/>
       </w:pPr>
-      <w:r>
-        <w:t>int array[height][width];</w:t>
+      <w:proofErr w:type="spellStart"/>
+      <w:r>
+        <w:t>int</w:t>
+      </w:r>
+      <w:proofErr w:type="spellEnd"/>
+      <w:r>
+        <w:t xml:space="preserve"> </w:t>
+      </w:r>
+      <w:proofErr w:type="spellStart"/>
+      <w:r>
+        <w:t>array</w:t>
+      </w:r>
+      <w:proofErr w:type="spellEnd"/>
+      <w:r>
+        <w:t>[</w:t>
+      </w:r>
+      <w:proofErr w:type="spellStart"/>
+      <w:r>
+        <w:t>height</w:t>
+      </w:r>
+      <w:proofErr w:type="spellEnd"/>
+      <w:r>
+        <w:t>][</w:t>
+      </w:r>
+      <w:proofErr w:type="spellStart"/>
+      <w:r>
+        <w:t>width</w:t>
+      </w:r>
+      <w:proofErr w:type="spellEnd"/>
+      <w:r>
+        <w:t>];</w:t>
       </w:r>
     </w:p>
     <w:p>
@@ -1265,39 +1515,148 @@
         <w:pStyle w:val="ab"/>
       </w:pPr>
       <w:r>
-        <w:t>// Ввід масиву</w:t>
-      </w:r>
+        <w:t xml:space="preserve">// </w:t>
+      </w:r>
+      <w:proofErr w:type="spellStart"/>
+      <w:r>
+        <w:t>Ввід</w:t>
+      </w:r>
+      <w:proofErr w:type="spellEnd"/>
+      <w:r>
+        <w:t xml:space="preserve"> </w:t>
+      </w:r>
+      <w:proofErr w:type="spellStart"/>
+      <w:r>
+        <w:t>масиву</w:t>
+      </w:r>
+      <w:proofErr w:type="spellEnd"/>
     </w:p>
     <w:p>
       <w:pPr>
         <w:pStyle w:val="ab"/>
       </w:pPr>
-      <w:r>
-        <w:t>for (int i = 0; i &lt; height; i++)</w:t>
+      <w:proofErr w:type="spellStart"/>
+      <w:r>
+        <w:t>for</w:t>
+      </w:r>
+      <w:proofErr w:type="spellEnd"/>
+      <w:r>
+        <w:t xml:space="preserve"> (</w:t>
+      </w:r>
+      <w:proofErr w:type="spellStart"/>
+      <w:r>
+        <w:t>int</w:t>
+      </w:r>
+      <w:proofErr w:type="spellEnd"/>
+      <w:r>
+        <w:t xml:space="preserve"> i = 0; i </w:t>
+      </w:r>
+      <w:proofErr w:type="gramStart"/>
+      <w:r>
+        <w:t xml:space="preserve">&lt; </w:t>
+      </w:r>
+      <w:proofErr w:type="spellStart"/>
+      <w:r>
+        <w:t>height</w:t>
+      </w:r>
+      <w:proofErr w:type="spellEnd"/>
+      <w:proofErr w:type="gramEnd"/>
+      <w:r>
+        <w:t>; i++)</w:t>
       </w:r>
     </w:p>
     <w:p>
       <w:pPr>
         <w:pStyle w:val="ab"/>
       </w:pPr>
-      <w:r>
-        <w:t>for (int j = 0; j &lt; width; j++) {</w:t>
+      <w:proofErr w:type="spellStart"/>
+      <w:r>
+        <w:t>for</w:t>
+      </w:r>
+      <w:proofErr w:type="spellEnd"/>
+      <w:r>
+        <w:t xml:space="preserve"> (</w:t>
+      </w:r>
+      <w:proofErr w:type="spellStart"/>
+      <w:r>
+        <w:t>int</w:t>
+      </w:r>
+      <w:proofErr w:type="spellEnd"/>
+      <w:r>
+        <w:t xml:space="preserve"> j = 0; j </w:t>
+      </w:r>
+      <w:proofErr w:type="gramStart"/>
+      <w:r>
+        <w:t xml:space="preserve">&lt; </w:t>
+      </w:r>
+      <w:proofErr w:type="spellStart"/>
+      <w:r>
+        <w:t>width</w:t>
+      </w:r>
+      <w:proofErr w:type="spellEnd"/>
+      <w:proofErr w:type="gramEnd"/>
+      <w:r>
+        <w:t>; j++) {</w:t>
       </w:r>
     </w:p>
     <w:p>
       <w:pPr>
         <w:pStyle w:val="ab"/>
       </w:pPr>
-      <w:r>
-        <w:t>cout &lt;&lt; "Введіть [" &lt;&lt; i &lt;&lt; "," &lt;&lt; j &lt;&lt; "] елемент: ";</w:t>
+      <w:proofErr w:type="spellStart"/>
+      <w:r>
+        <w:t>cout</w:t>
+      </w:r>
+      <w:proofErr w:type="spellEnd"/>
+      <w:r>
+        <w:t xml:space="preserve"> </w:t>
+      </w:r>
+      <w:proofErr w:type="gramStart"/>
+      <w:r>
+        <w:t>&lt;&lt; "</w:t>
+      </w:r>
+      <w:proofErr w:type="spellStart"/>
+      <w:proofErr w:type="gramEnd"/>
+      <w:r>
+        <w:t>Введіть</w:t>
+      </w:r>
+      <w:proofErr w:type="spellEnd"/>
+      <w:r>
+        <w:t xml:space="preserve"> [" &lt;&lt; i &lt;&lt; "," &lt;&lt; j &lt;&lt; "] </w:t>
+      </w:r>
+      <w:proofErr w:type="spellStart"/>
+      <w:r>
+        <w:t>елемент</w:t>
+      </w:r>
+      <w:proofErr w:type="spellEnd"/>
+      <w:r>
+        <w:t>: ";</w:t>
       </w:r>
     </w:p>
     <w:p>
       <w:pPr>
         <w:pStyle w:val="ab"/>
       </w:pPr>
-      <w:r>
-        <w:t>cin &gt;&gt; array[i][j];</w:t>
+      <w:proofErr w:type="spellStart"/>
+      <w:proofErr w:type="gramStart"/>
+      <w:r>
+        <w:t>cin</w:t>
+      </w:r>
+      <w:proofErr w:type="spellEnd"/>
+      <w:r>
+        <w:t xml:space="preserve"> &gt;</w:t>
+      </w:r>
+      <w:proofErr w:type="gramEnd"/>
+      <w:r>
+        <w:t xml:space="preserve">&gt; </w:t>
+      </w:r>
+      <w:proofErr w:type="spellStart"/>
+      <w:r>
+        <w:t>array</w:t>
+      </w:r>
+      <w:proofErr w:type="spellEnd"/>
+      <w:r>
+        <w:t>[i][j];</w:t>
       </w:r>
     </w:p>
     <w:p>
@@ -1318,7 +1677,23 @@
         <w:pStyle w:val="ab"/>
       </w:pPr>
       <w:r>
-        <w:t xml:space="preserve">// Обраховування масиву </w:t>
+        <w:t xml:space="preserve">// </w:t>
+      </w:r>
+      <w:proofErr w:type="spellStart"/>
+      <w:r>
+        <w:t>Обраховування</w:t>
+      </w:r>
+      <w:proofErr w:type="spellEnd"/>
+      <w:r>
+        <w:t xml:space="preserve"> </w:t>
+      </w:r>
+      <w:proofErr w:type="spellStart"/>
+      <w:r>
+        <w:t>масиву</w:t>
+      </w:r>
+      <w:proofErr w:type="spellEnd"/>
+      <w:r>
+        <w:t xml:space="preserve"> </w:t>
       </w:r>
     </w:p>
     <w:p>
@@ -1326,47 +1701,194 @@
         <w:pStyle w:val="ab"/>
       </w:pPr>
       <w:r>
-        <w:t>// Обчислити суму додатних непарних елементів у кожному із стовпчиків.</w:t>
+        <w:t xml:space="preserve">// </w:t>
+      </w:r>
+      <w:proofErr w:type="spellStart"/>
+      <w:r>
+        <w:t>Обчислити</w:t>
+      </w:r>
+      <w:proofErr w:type="spellEnd"/>
+      <w:r>
+        <w:t xml:space="preserve"> суму </w:t>
+      </w:r>
+      <w:proofErr w:type="spellStart"/>
+      <w:r>
+        <w:t>додатних</w:t>
+      </w:r>
+      <w:proofErr w:type="spellEnd"/>
+      <w:r>
+        <w:t xml:space="preserve"> </w:t>
+      </w:r>
+      <w:proofErr w:type="spellStart"/>
+      <w:r>
+        <w:t>непарних</w:t>
+      </w:r>
+      <w:proofErr w:type="spellEnd"/>
+      <w:r>
+        <w:t xml:space="preserve"> </w:t>
+      </w:r>
+      <w:proofErr w:type="spellStart"/>
+      <w:r>
+        <w:t>елементів</w:t>
+      </w:r>
+      <w:proofErr w:type="spellEnd"/>
+      <w:r>
+        <w:t xml:space="preserve"> у кожному </w:t>
+      </w:r>
+      <w:proofErr w:type="spellStart"/>
+      <w:r>
+        <w:t>із</w:t>
+      </w:r>
+      <w:proofErr w:type="spellEnd"/>
+      <w:r>
+        <w:t xml:space="preserve"> </w:t>
+      </w:r>
+      <w:proofErr w:type="spellStart"/>
+      <w:r>
+        <w:t>стовпчиків</w:t>
+      </w:r>
+      <w:proofErr w:type="spellEnd"/>
+      <w:r>
+        <w:t>.</w:t>
       </w:r>
     </w:p>
     <w:p>
       <w:pPr>
         <w:pStyle w:val="ab"/>
       </w:pPr>
-      <w:r>
-        <w:t>for (int i = 0; i &lt; height; i++) {</w:t>
+      <w:proofErr w:type="spellStart"/>
+      <w:r>
+        <w:t>for</w:t>
+      </w:r>
+      <w:proofErr w:type="spellEnd"/>
+      <w:r>
+        <w:t xml:space="preserve"> (</w:t>
+      </w:r>
+      <w:proofErr w:type="spellStart"/>
+      <w:r>
+        <w:t>int</w:t>
+      </w:r>
+      <w:proofErr w:type="spellEnd"/>
+      <w:r>
+        <w:t xml:space="preserve"> i = 0; i </w:t>
+      </w:r>
+      <w:proofErr w:type="gramStart"/>
+      <w:r>
+        <w:t xml:space="preserve">&lt; </w:t>
+      </w:r>
+      <w:proofErr w:type="spellStart"/>
+      <w:r>
+        <w:t>height</w:t>
+      </w:r>
+      <w:proofErr w:type="spellEnd"/>
+      <w:proofErr w:type="gramEnd"/>
+      <w:r>
+        <w:t>; i++) {</w:t>
       </w:r>
     </w:p>
     <w:p>
       <w:pPr>
         <w:pStyle w:val="ab"/>
       </w:pPr>
-      <w:r>
-        <w:t>for (int j = 0; j &lt; width; j++) {</w:t>
+      <w:proofErr w:type="spellStart"/>
+      <w:r>
+        <w:t>for</w:t>
+      </w:r>
+      <w:proofErr w:type="spellEnd"/>
+      <w:r>
+        <w:t xml:space="preserve"> (</w:t>
+      </w:r>
+      <w:proofErr w:type="spellStart"/>
+      <w:r>
+        <w:t>int</w:t>
+      </w:r>
+      <w:proofErr w:type="spellEnd"/>
+      <w:r>
+        <w:t xml:space="preserve"> j = 0; j </w:t>
+      </w:r>
+      <w:proofErr w:type="gramStart"/>
+      <w:r>
+        <w:t xml:space="preserve">&lt; </w:t>
+      </w:r>
+      <w:proofErr w:type="spellStart"/>
+      <w:r>
+        <w:t>width</w:t>
+      </w:r>
+      <w:proofErr w:type="spellEnd"/>
+      <w:proofErr w:type="gramEnd"/>
+      <w:r>
+        <w:t>; j++) {</w:t>
       </w:r>
     </w:p>
     <w:p>
       <w:pPr>
         <w:pStyle w:val="ab"/>
       </w:pPr>
-      <w:r>
-        <w:t>if (array[i][j] % 2 &gt; 0 &amp;&amp; array[i][j] &gt; 0) {</w:t>
+      <w:proofErr w:type="spellStart"/>
+      <w:r>
+        <w:t>if</w:t>
+      </w:r>
+      <w:proofErr w:type="spellEnd"/>
+      <w:r>
+        <w:t xml:space="preserve"> (</w:t>
+      </w:r>
+      <w:proofErr w:type="spellStart"/>
+      <w:r>
+        <w:t>array</w:t>
+      </w:r>
+      <w:proofErr w:type="spellEnd"/>
+      <w:r>
+        <w:t xml:space="preserve">[i][j] % </w:t>
+      </w:r>
+      <w:proofErr w:type="gramStart"/>
+      <w:r>
+        <w:t>2 &gt;</w:t>
+      </w:r>
+      <w:proofErr w:type="gramEnd"/>
+      <w:r>
+        <w:t xml:space="preserve"> 0 &amp;&amp; </w:t>
+      </w:r>
+      <w:proofErr w:type="spellStart"/>
+      <w:r>
+        <w:t>array</w:t>
+      </w:r>
+      <w:proofErr w:type="spellEnd"/>
+      <w:r>
+        <w:t>[i][j] &gt; 0) {</w:t>
       </w:r>
     </w:p>
     <w:p>
       <w:pPr>
         <w:pStyle w:val="ab"/>
       </w:pPr>
-      <w:r>
-        <w:t>sum += array[i][j];</w:t>
+      <w:proofErr w:type="spellStart"/>
+      <w:r>
+        <w:t>sum</w:t>
+      </w:r>
+      <w:proofErr w:type="spellEnd"/>
+      <w:r>
+        <w:t xml:space="preserve"> += </w:t>
+      </w:r>
+      <w:proofErr w:type="spellStart"/>
+      <w:r>
+        <w:t>array</w:t>
+      </w:r>
+      <w:proofErr w:type="spellEnd"/>
+      <w:r>
+        <w:t>[i][j];</w:t>
       </w:r>
     </w:p>
     <w:p>
       <w:pPr>
         <w:pStyle w:val="ab"/>
       </w:pPr>
-      <w:r>
-        <w:t>flag = 1;</w:t>
+      <w:proofErr w:type="spellStart"/>
+      <w:r>
+        <w:t>flag</w:t>
+      </w:r>
+      <w:proofErr w:type="spellEnd"/>
+      <w:r>
+        <w:t xml:space="preserve"> = 1;</w:t>
       </w:r>
     </w:p>
     <w:p>
@@ -1398,47 +1920,164 @@
         <w:pStyle w:val="ab"/>
       </w:pPr>
       <w:r>
-        <w:t>// Вивід масиву</w:t>
-      </w:r>
+        <w:t xml:space="preserve">// </w:t>
+      </w:r>
+      <w:proofErr w:type="spellStart"/>
+      <w:r>
+        <w:t>Вивід</w:t>
+      </w:r>
+      <w:proofErr w:type="spellEnd"/>
+      <w:r>
+        <w:t xml:space="preserve"> </w:t>
+      </w:r>
+      <w:proofErr w:type="spellStart"/>
+      <w:r>
+        <w:t>масиву</w:t>
+      </w:r>
+      <w:proofErr w:type="spellEnd"/>
     </w:p>
     <w:p>
       <w:pPr>
         <w:pStyle w:val="ab"/>
       </w:pPr>
-      <w:r>
-        <w:t>cout &lt;&lt; "\nмассив: ";</w:t>
+      <w:proofErr w:type="spellStart"/>
+      <w:r>
+        <w:t>cout</w:t>
+      </w:r>
+      <w:proofErr w:type="spellEnd"/>
+      <w:r>
+        <w:t xml:space="preserve"> </w:t>
+      </w:r>
+      <w:proofErr w:type="gramStart"/>
+      <w:r>
+        <w:t>&lt;&lt; "</w:t>
+      </w:r>
+      <w:proofErr w:type="gramEnd"/>
+      <w:r>
+        <w:t>\</w:t>
+      </w:r>
+      <w:proofErr w:type="spellStart"/>
+      <w:r>
+        <w:t>nмассив</w:t>
+      </w:r>
+      <w:proofErr w:type="spellEnd"/>
+      <w:r>
+        <w:t>: ";</w:t>
       </w:r>
     </w:p>
     <w:p>
       <w:pPr>
         <w:pStyle w:val="ab"/>
       </w:pPr>
-      <w:r>
-        <w:t>for (int i = 0; i &lt; height; i++) {</w:t>
+      <w:proofErr w:type="spellStart"/>
+      <w:r>
+        <w:t>for</w:t>
+      </w:r>
+      <w:proofErr w:type="spellEnd"/>
+      <w:r>
+        <w:t xml:space="preserve"> (</w:t>
+      </w:r>
+      <w:proofErr w:type="spellStart"/>
+      <w:r>
+        <w:t>int</w:t>
+      </w:r>
+      <w:proofErr w:type="spellEnd"/>
+      <w:r>
+        <w:t xml:space="preserve"> i = 0; i </w:t>
+      </w:r>
+      <w:proofErr w:type="gramStart"/>
+      <w:r>
+        <w:t xml:space="preserve">&lt; </w:t>
+      </w:r>
+      <w:proofErr w:type="spellStart"/>
+      <w:r>
+        <w:t>height</w:t>
+      </w:r>
+      <w:proofErr w:type="spellEnd"/>
+      <w:proofErr w:type="gramEnd"/>
+      <w:r>
+        <w:t>; i++) {</w:t>
       </w:r>
     </w:p>
     <w:p>
       <w:pPr>
         <w:pStyle w:val="ab"/>
       </w:pPr>
-      <w:r>
-        <w:t>cout &lt;&lt; "\n";</w:t>
+      <w:proofErr w:type="spellStart"/>
+      <w:r>
+        <w:t>cout</w:t>
+      </w:r>
+      <w:proofErr w:type="spellEnd"/>
+      <w:r>
+        <w:t xml:space="preserve"> </w:t>
+      </w:r>
+      <w:proofErr w:type="gramStart"/>
+      <w:r>
+        <w:t>&lt;&lt; "</w:t>
+      </w:r>
+      <w:proofErr w:type="gramEnd"/>
+      <w:r>
+        <w:t>\n";</w:t>
       </w:r>
     </w:p>
     <w:p>
       <w:pPr>
         <w:pStyle w:val="ab"/>
       </w:pPr>
-      <w:r>
-        <w:t>for (int j = 0; j &lt; width; j++) {</w:t>
+      <w:proofErr w:type="spellStart"/>
+      <w:r>
+        <w:t>for</w:t>
+      </w:r>
+      <w:proofErr w:type="spellEnd"/>
+      <w:r>
+        <w:t xml:space="preserve"> (</w:t>
+      </w:r>
+      <w:proofErr w:type="spellStart"/>
+      <w:r>
+        <w:t>int</w:t>
+      </w:r>
+      <w:proofErr w:type="spellEnd"/>
+      <w:r>
+        <w:t xml:space="preserve"> j = 0; j </w:t>
+      </w:r>
+      <w:proofErr w:type="gramStart"/>
+      <w:r>
+        <w:t xml:space="preserve">&lt; </w:t>
+      </w:r>
+      <w:proofErr w:type="spellStart"/>
+      <w:r>
+        <w:t>width</w:t>
+      </w:r>
+      <w:proofErr w:type="spellEnd"/>
+      <w:proofErr w:type="gramEnd"/>
+      <w:r>
+        <w:t>; j++) {</w:t>
       </w:r>
     </w:p>
     <w:p>
       <w:pPr>
         <w:pStyle w:val="ab"/>
       </w:pPr>
-      <w:r>
-        <w:t>cout &lt;&lt; array[i][j]&lt;&lt; " ";</w:t>
+      <w:proofErr w:type="spellStart"/>
+      <w:r>
+        <w:t>cout</w:t>
+      </w:r>
+      <w:proofErr w:type="spellEnd"/>
+      <w:r>
+        <w:t xml:space="preserve"> </w:t>
+      </w:r>
+      <w:proofErr w:type="gramStart"/>
+      <w:r>
+        <w:t xml:space="preserve">&lt;&lt; </w:t>
+      </w:r>
+      <w:proofErr w:type="spellStart"/>
+      <w:r>
+        <w:t>array</w:t>
+      </w:r>
+      <w:proofErr w:type="spellEnd"/>
+      <w:proofErr w:type="gramEnd"/>
+      <w:r>
+        <w:t>[i][j]&lt;&lt; " ";</w:t>
       </w:r>
     </w:p>
     <w:p>
@@ -1466,32 +2105,161 @@
       <w:pPr>
         <w:pStyle w:val="ab"/>
       </w:pPr>
-      <w:r>
-        <w:t xml:space="preserve">if (flag == 1) </w:t>
+      <w:proofErr w:type="spellStart"/>
+      <w:r>
+        <w:t>if</w:t>
+      </w:r>
+      <w:proofErr w:type="spellEnd"/>
+      <w:r>
+        <w:t xml:space="preserve"> (</w:t>
+      </w:r>
+      <w:proofErr w:type="spellStart"/>
+      <w:r>
+        <w:t>flag</w:t>
+      </w:r>
+      <w:proofErr w:type="spellEnd"/>
+      <w:r>
+        <w:t xml:space="preserve"> == 1) </w:t>
       </w:r>
     </w:p>
     <w:p>
       <w:pPr>
         <w:pStyle w:val="ab"/>
       </w:pPr>
-      <w:r>
-        <w:t>cout &lt;&lt; "\nСумма непарних елементів: " &lt;&lt; sum &lt;&lt; endl;</w:t>
+      <w:proofErr w:type="spellStart"/>
+      <w:r>
+        <w:t>cout</w:t>
+      </w:r>
+      <w:proofErr w:type="spellEnd"/>
+      <w:r>
+        <w:t xml:space="preserve"> </w:t>
+      </w:r>
+      <w:proofErr w:type="gramStart"/>
+      <w:r>
+        <w:t>&lt;&lt; "</w:t>
+      </w:r>
+      <w:proofErr w:type="gramEnd"/>
+      <w:r>
+        <w:t>\</w:t>
+      </w:r>
+      <w:proofErr w:type="spellStart"/>
+      <w:r>
+        <w:t>nСумма</w:t>
+      </w:r>
+      <w:proofErr w:type="spellEnd"/>
+      <w:r>
+        <w:t xml:space="preserve"> </w:t>
+      </w:r>
+      <w:proofErr w:type="spellStart"/>
+      <w:r>
+        <w:t>непарних</w:t>
+      </w:r>
+      <w:proofErr w:type="spellEnd"/>
+      <w:r>
+        <w:t xml:space="preserve"> </w:t>
+      </w:r>
+      <w:proofErr w:type="spellStart"/>
+      <w:r>
+        <w:t>елементів</w:t>
+      </w:r>
+      <w:proofErr w:type="spellEnd"/>
+      <w:r>
+        <w:t xml:space="preserve">: " &lt;&lt; </w:t>
+      </w:r>
+      <w:proofErr w:type="spellStart"/>
+      <w:r>
+        <w:t>sum</w:t>
+      </w:r>
+      <w:proofErr w:type="spellEnd"/>
+      <w:r>
+        <w:t xml:space="preserve"> &lt;&lt; </w:t>
+      </w:r>
+      <w:proofErr w:type="spellStart"/>
+      <w:r>
+        <w:t>endl</w:t>
+      </w:r>
+      <w:proofErr w:type="spellEnd"/>
+      <w:r>
+        <w:t>;</w:t>
       </w:r>
     </w:p>
     <w:p>
       <w:pPr>
         <w:pStyle w:val="ab"/>
       </w:pPr>
+      <w:proofErr w:type="spellStart"/>
       <w:r>
         <w:t>else</w:t>
       </w:r>
+      <w:proofErr w:type="spellEnd"/>
     </w:p>
     <w:p>
       <w:pPr>
         <w:pStyle w:val="ab"/>
       </w:pPr>
-      <w:r>
-        <w:t>cout &lt;&lt; "\nВ масиві не було знайдено жодного непарного елемента.\n";</w:t>
+      <w:proofErr w:type="spellStart"/>
+      <w:r>
+        <w:t>cout</w:t>
+      </w:r>
+      <w:proofErr w:type="spellEnd"/>
+      <w:r>
+        <w:t xml:space="preserve"> </w:t>
+      </w:r>
+      <w:proofErr w:type="gramStart"/>
+      <w:r>
+        <w:t>&lt;&lt; "</w:t>
+      </w:r>
+      <w:proofErr w:type="gramEnd"/>
+      <w:r>
+        <w:t>\</w:t>
+      </w:r>
+      <w:proofErr w:type="spellStart"/>
+      <w:r>
+        <w:t>nВ</w:t>
+      </w:r>
+      <w:proofErr w:type="spellEnd"/>
+      <w:r>
+        <w:t xml:space="preserve"> </w:t>
+      </w:r>
+      <w:proofErr w:type="spellStart"/>
+      <w:r>
+        <w:t>масиві</w:t>
+      </w:r>
+      <w:proofErr w:type="spellEnd"/>
+      <w:r>
+        <w:t xml:space="preserve"> не </w:t>
+      </w:r>
+      <w:proofErr w:type="spellStart"/>
+      <w:r>
+        <w:t>було</w:t>
+      </w:r>
+      <w:proofErr w:type="spellEnd"/>
+      <w:r>
+        <w:t xml:space="preserve"> </w:t>
+      </w:r>
+      <w:proofErr w:type="spellStart"/>
+      <w:r>
+        <w:t>знайдено</w:t>
+      </w:r>
+      <w:proofErr w:type="spellEnd"/>
+      <w:r>
+        <w:t xml:space="preserve"> </w:t>
+      </w:r>
+      <w:proofErr w:type="spellStart"/>
+      <w:r>
+        <w:t>жодного</w:t>
+      </w:r>
+      <w:proofErr w:type="spellEnd"/>
+      <w:r>
+        <w:t xml:space="preserve"> непарного </w:t>
+      </w:r>
+      <w:proofErr w:type="spellStart"/>
+      <w:r>
+        <w:t>елемента</w:t>
+      </w:r>
+      <w:proofErr w:type="spellEnd"/>
+      <w:r>
+        <w:t>.\n";</w:t>
       </w:r>
     </w:p>
     <w:p>
@@ -1503,8 +2271,13 @@
       <w:pPr>
         <w:pStyle w:val="ab"/>
       </w:pPr>
-      <w:r>
-        <w:t>return 0;</w:t>
+      <w:proofErr w:type="spellStart"/>
+      <w:r>
+        <w:t>return</w:t>
+      </w:r>
+      <w:proofErr w:type="spellEnd"/>
+      <w:r>
+        <w:t xml:space="preserve"> 0;</w:t>
       </w:r>
     </w:p>
     <w:p>
@@ -1853,7 +2626,23 @@
           <w:sz w:val="28"/>
           <w:szCs w:val="28"/>
         </w:rPr>
-        <w:t xml:space="preserve">формування псевдодинамічної матриці; </w:t>
+        <w:t xml:space="preserve">формування </w:t>
+      </w:r>
+      <w:proofErr w:type="spellStart"/>
+      <w:r>
+        <w:rPr>
+          <w:sz w:val="28"/>
+          <w:szCs w:val="28"/>
+        </w:rPr>
+        <w:t>псевдодинамічної</w:t>
+      </w:r>
+      <w:proofErr w:type="spellEnd"/>
+      <w:r>
+        <w:rPr>
+          <w:sz w:val="28"/>
+          <w:szCs w:val="28"/>
+        </w:rPr>
+        <w:t xml:space="preserve"> матриці; </w:t>
       </w:r>
     </w:p>
     <w:p>
@@ -1888,12 +2677,21 @@
           <w:szCs w:val="28"/>
         </w:rPr>
       </w:pPr>
-      <w:r>
-        <w:rPr>
-          <w:sz w:val="28"/>
-          <w:szCs w:val="28"/>
-        </w:rPr>
-        <w:t>форматоване виведення матриці.</w:t>
+      <w:proofErr w:type="spellStart"/>
+      <w:r>
+        <w:rPr>
+          <w:sz w:val="28"/>
+          <w:szCs w:val="28"/>
+        </w:rPr>
+        <w:t>форматоване</w:t>
+      </w:r>
+      <w:proofErr w:type="spellEnd"/>
+      <w:r>
+        <w:rPr>
+          <w:sz w:val="28"/>
+          <w:szCs w:val="28"/>
+        </w:rPr>
+        <w:t xml:space="preserve"> виведення матриці.</w:t>
       </w:r>
     </w:p>
     <w:p>
@@ -2403,6 +3201,7 @@
                               <w:spacing w:after="0" w:line="240" w:lineRule="auto"/>
                               <w:jc w:val="center"/>
                             </w:pPr>
+                            <w:proofErr w:type="spellStart"/>
                             <w:r>
                               <w:rPr>
                                 <w:rFonts w:ascii="ISOCPEUR" w:hAnsi="ISOCPEUR"/>
@@ -2410,7 +3209,17 @@
                                 <w:szCs w:val="20"/>
                                 <w:lang w:val="en-US" w:eastAsia="zh-CN"/>
                               </w:rPr>
-                              <w:t>Змн.</w:t>
+                              <w:t>Змн</w:t>
+                            </w:r>
+                            <w:proofErr w:type="spellEnd"/>
+                            <w:r>
+                              <w:rPr>
+                                <w:rFonts w:ascii="ISOCPEUR" w:hAnsi="ISOCPEUR"/>
+                                <w:sz w:val="18"/>
+                                <w:szCs w:val="20"/>
+                                <w:lang w:val="en-US" w:eastAsia="zh-CN"/>
+                              </w:rPr>
+                              <w:t>.</w:t>
                             </w:r>
                           </w:p>
                         </w:txbxContent>
@@ -2454,6 +3263,7 @@
                               <w:spacing w:after="0" w:line="240" w:lineRule="auto"/>
                               <w:jc w:val="center"/>
                             </w:pPr>
+                            <w:proofErr w:type="spellStart"/>
                             <w:r>
                               <w:rPr>
                                 <w:rFonts w:ascii="ISOCPEUR" w:hAnsi="ISOCPEUR"/>
@@ -2461,7 +3271,17 @@
                                 <w:szCs w:val="20"/>
                                 <w:lang w:val="en-US" w:eastAsia="zh-CN"/>
                               </w:rPr>
-                              <w:t>Арк.</w:t>
+                              <w:t>Арк</w:t>
+                            </w:r>
+                            <w:proofErr w:type="spellEnd"/>
+                            <w:r>
+                              <w:rPr>
+                                <w:rFonts w:ascii="ISOCPEUR" w:hAnsi="ISOCPEUR"/>
+                                <w:sz w:val="18"/>
+                                <w:szCs w:val="20"/>
+                                <w:lang w:val="en-US" w:eastAsia="zh-CN"/>
+                              </w:rPr>
+                              <w:t>.</w:t>
                             </w:r>
                           </w:p>
                         </w:txbxContent>
@@ -2512,7 +3332,27 @@
                                 <w:szCs w:val="20"/>
                                 <w:lang w:val="en-US" w:eastAsia="zh-CN"/>
                               </w:rPr>
-                              <w:t>№ докум.</w:t>
+                              <w:t xml:space="preserve">№ </w:t>
+                            </w:r>
+                            <w:proofErr w:type="spellStart"/>
+                            <w:r>
+                              <w:rPr>
+                                <w:rFonts w:ascii="ISOCPEUR" w:hAnsi="ISOCPEUR"/>
+                                <w:sz w:val="18"/>
+                                <w:szCs w:val="20"/>
+                                <w:lang w:val="en-US" w:eastAsia="zh-CN"/>
+                              </w:rPr>
+                              <w:t>докум</w:t>
+                            </w:r>
+                            <w:proofErr w:type="spellEnd"/>
+                            <w:r>
+                              <w:rPr>
+                                <w:rFonts w:ascii="ISOCPEUR" w:hAnsi="ISOCPEUR"/>
+                                <w:sz w:val="18"/>
+                                <w:szCs w:val="20"/>
+                                <w:lang w:val="en-US" w:eastAsia="zh-CN"/>
+                              </w:rPr>
+                              <w:t>.</w:t>
                             </w:r>
                           </w:p>
                         </w:txbxContent>
@@ -2556,6 +3396,7 @@
                               <w:spacing w:after="0" w:line="240" w:lineRule="auto"/>
                               <w:jc w:val="center"/>
                             </w:pPr>
+                            <w:proofErr w:type="spellStart"/>
                             <w:r>
                               <w:rPr>
                                 <w:rFonts w:ascii="ISOCPEUR" w:hAnsi="ISOCPEUR"/>
@@ -2565,6 +3406,7 @@
                               </w:rPr>
                               <w:t>Підпис</w:t>
                             </w:r>
+                            <w:proofErr w:type="spellEnd"/>
                           </w:p>
                         </w:txbxContent>
                       </wps:txbx>
@@ -2607,6 +3449,7 @@
                               <w:spacing w:after="0" w:line="240" w:lineRule="auto"/>
                               <w:jc w:val="center"/>
                             </w:pPr>
+                            <w:proofErr w:type="spellStart"/>
                             <w:r>
                               <w:rPr>
                                 <w:rFonts w:ascii="ISOCPEUR" w:hAnsi="ISOCPEUR"/>
@@ -2616,6 +3459,7 @@
                               </w:rPr>
                               <w:t>Дата</w:t>
                             </w:r>
+                            <w:proofErr w:type="spellEnd"/>
                           </w:p>
                         </w:txbxContent>
                       </wps:txbx>
@@ -2658,6 +3502,7 @@
                               <w:spacing w:after="0" w:line="240" w:lineRule="auto"/>
                               <w:jc w:val="center"/>
                             </w:pPr>
+                            <w:proofErr w:type="spellStart"/>
                             <w:r>
                               <w:rPr>
                                 <w:rFonts w:ascii="ISOCPEUR" w:hAnsi="ISOCPEUR"/>
@@ -2665,7 +3510,17 @@
                                 <w:szCs w:val="20"/>
                                 <w:lang w:val="en-US" w:eastAsia="zh-CN"/>
                               </w:rPr>
-                              <w:t>Арк.</w:t>
+                              <w:t>Арк</w:t>
+                            </w:r>
+                            <w:proofErr w:type="spellEnd"/>
+                            <w:r>
+                              <w:rPr>
+                                <w:rFonts w:ascii="ISOCPEUR" w:hAnsi="ISOCPEUR"/>
+                                <w:sz w:val="18"/>
+                                <w:szCs w:val="20"/>
+                                <w:lang w:val="en-US" w:eastAsia="zh-CN"/>
+                              </w:rPr>
+                              <w:t>.</w:t>
                             </w:r>
                           </w:p>
                         </w:txbxContent>
@@ -2746,8 +3601,19 @@
                                 <w:szCs w:val="20"/>
                                 <w:lang w:val="en-US" w:eastAsia="zh-CN"/>
                               </w:rPr>
-                              <w:t>ЛР.КС.21-1.10.ЗВ</w:t>
+                              <w:t>ЛР.КС.21-1.</w:t>
                             </w:r>
+                            <w:proofErr w:type="gramStart"/>
+                            <w:r>
+                              <w:rPr>
+                                <w:rFonts w:ascii="ISOCPEUR" w:hAnsi="ISOCPEUR"/>
+                                <w:sz w:val="28"/>
+                                <w:szCs w:val="20"/>
+                                <w:lang w:val="en-US" w:eastAsia="zh-CN"/>
+                              </w:rPr>
+                              <w:t>10.ЗВ</w:t>
+                            </w:r>
+                            <w:proofErr w:type="gramEnd"/>
                           </w:p>
                         </w:txbxContent>
                       </wps:txbx>
@@ -2790,6 +3656,7 @@
                               <w:spacing w:after="0" w:line="240" w:lineRule="auto"/>
                               <w:jc w:val="both"/>
                             </w:pPr>
+                            <w:proofErr w:type="spellStart"/>
                             <w:r>
                               <w:rPr>
                                 <w:rFonts w:ascii="ISOCPEUR" w:hAnsi="ISOCPEUR"/>
@@ -2797,7 +3664,17 @@
                                 <w:szCs w:val="20"/>
                                 <w:lang w:val="en-US" w:eastAsia="zh-CN"/>
                               </w:rPr>
-                              <w:t>Вик.</w:t>
+                              <w:t>Вик</w:t>
+                            </w:r>
+                            <w:proofErr w:type="spellEnd"/>
+                            <w:r>
+                              <w:rPr>
+                                <w:rFonts w:ascii="ISOCPEUR" w:hAnsi="ISOCPEUR"/>
+                                <w:sz w:val="18"/>
+                                <w:szCs w:val="20"/>
+                                <w:lang w:val="en-US" w:eastAsia="zh-CN"/>
+                              </w:rPr>
+                              <w:t>.</w:t>
                             </w:r>
                           </w:p>
                         </w:txbxContent>
@@ -2841,6 +3718,7 @@
                               <w:spacing w:after="0" w:line="240" w:lineRule="auto"/>
                               <w:jc w:val="both"/>
                             </w:pPr>
+                            <w:proofErr w:type="spellStart"/>
                             <w:r>
                               <w:rPr>
                                 <w:rFonts w:ascii="ISOCPEUR" w:hAnsi="ISOCPEUR"/>
@@ -2848,7 +3726,17 @@
                                 <w:szCs w:val="20"/>
                                 <w:lang w:val="en-US" w:eastAsia="zh-CN"/>
                               </w:rPr>
-                              <w:t>Пер.</w:t>
+                              <w:t>Пер</w:t>
+                            </w:r>
+                            <w:proofErr w:type="spellEnd"/>
+                            <w:r>
+                              <w:rPr>
+                                <w:rFonts w:ascii="ISOCPEUR" w:hAnsi="ISOCPEUR"/>
+                                <w:sz w:val="18"/>
+                                <w:szCs w:val="20"/>
+                                <w:lang w:val="en-US" w:eastAsia="zh-CN"/>
+                              </w:rPr>
+                              <w:t>.</w:t>
                             </w:r>
                           </w:p>
                         </w:txbxContent>
@@ -2922,6 +3810,7 @@
                               <w:spacing w:after="0" w:line="240" w:lineRule="auto"/>
                               <w:jc w:val="both"/>
                             </w:pPr>
+                            <w:proofErr w:type="spellStart"/>
                             <w:r>
                               <w:rPr>
                                 <w:rFonts w:ascii="ISOCPEUR" w:hAnsi="ISOCPEUR"/>
@@ -2931,6 +3820,7 @@
                               </w:rPr>
                               <w:t>Гапоненко</w:t>
                             </w:r>
+                            <w:proofErr w:type="spellEnd"/>
                           </w:p>
                         </w:txbxContent>
                       </wps:txbx>
@@ -2998,6 +3888,7 @@
                         <w:spacing w:after="0" w:line="240" w:lineRule="auto"/>
                         <w:jc w:val="center"/>
                       </w:pPr>
+                      <w:proofErr w:type="spellStart"/>
                       <w:r>
                         <w:rPr>
                           <w:rFonts w:ascii="ISOCPEUR" w:hAnsi="ISOCPEUR"/>
@@ -3005,7 +3896,17 @@
                           <w:szCs w:val="20"/>
                           <w:lang w:val="en-US" w:eastAsia="zh-CN"/>
                         </w:rPr>
-                        <w:t>Змн.</w:t>
+                        <w:t>Змн</w:t>
+                      </w:r>
+                      <w:proofErr w:type="spellEnd"/>
+                      <w:r>
+                        <w:rPr>
+                          <w:rFonts w:ascii="ISOCPEUR" w:hAnsi="ISOCPEUR"/>
+                          <w:sz w:val="18"/>
+                          <w:szCs w:val="20"/>
+                          <w:lang w:val="en-US" w:eastAsia="zh-CN"/>
+                        </w:rPr>
+                        <w:t>.</w:t>
                       </w:r>
                     </w:p>
                   </w:txbxContent>
@@ -3019,6 +3920,7 @@
                         <w:spacing w:after="0" w:line="240" w:lineRule="auto"/>
                         <w:jc w:val="center"/>
                       </w:pPr>
+                      <w:proofErr w:type="spellStart"/>
                       <w:r>
                         <w:rPr>
                           <w:rFonts w:ascii="ISOCPEUR" w:hAnsi="ISOCPEUR"/>
@@ -3026,7 +3928,17 @@
                           <w:szCs w:val="20"/>
                           <w:lang w:val="en-US" w:eastAsia="zh-CN"/>
                         </w:rPr>
-                        <w:t>Арк.</w:t>
+                        <w:t>Арк</w:t>
+                      </w:r>
+                      <w:proofErr w:type="spellEnd"/>
+                      <w:r>
+                        <w:rPr>
+                          <w:rFonts w:ascii="ISOCPEUR" w:hAnsi="ISOCPEUR"/>
+                          <w:sz w:val="18"/>
+                          <w:szCs w:val="20"/>
+                          <w:lang w:val="en-US" w:eastAsia="zh-CN"/>
+                        </w:rPr>
+                        <w:t>.</w:t>
                       </w:r>
                     </w:p>
                   </w:txbxContent>
@@ -3047,7 +3959,27 @@
                           <w:szCs w:val="20"/>
                           <w:lang w:val="en-US" w:eastAsia="zh-CN"/>
                         </w:rPr>
-                        <w:t>№ докум.</w:t>
+                        <w:t xml:space="preserve">№ </w:t>
+                      </w:r>
+                      <w:proofErr w:type="spellStart"/>
+                      <w:r>
+                        <w:rPr>
+                          <w:rFonts w:ascii="ISOCPEUR" w:hAnsi="ISOCPEUR"/>
+                          <w:sz w:val="18"/>
+                          <w:szCs w:val="20"/>
+                          <w:lang w:val="en-US" w:eastAsia="zh-CN"/>
+                        </w:rPr>
+                        <w:t>докум</w:t>
+                      </w:r>
+                      <w:proofErr w:type="spellEnd"/>
+                      <w:r>
+                        <w:rPr>
+                          <w:rFonts w:ascii="ISOCPEUR" w:hAnsi="ISOCPEUR"/>
+                          <w:sz w:val="18"/>
+                          <w:szCs w:val="20"/>
+                          <w:lang w:val="en-US" w:eastAsia="zh-CN"/>
+                        </w:rPr>
+                        <w:t>.</w:t>
                       </w:r>
                     </w:p>
                   </w:txbxContent>
@@ -3061,6 +3993,7 @@
                         <w:spacing w:after="0" w:line="240" w:lineRule="auto"/>
                         <w:jc w:val="center"/>
                       </w:pPr>
+                      <w:proofErr w:type="spellStart"/>
                       <w:r>
                         <w:rPr>
                           <w:rFonts w:ascii="ISOCPEUR" w:hAnsi="ISOCPEUR"/>
@@ -3070,6 +4003,7 @@
                         </w:rPr>
                         <w:t>Підпис</w:t>
                       </w:r>
+                      <w:proofErr w:type="spellEnd"/>
                     </w:p>
                   </w:txbxContent>
                 </v:textbox>
@@ -3082,6 +4016,7 @@
                         <w:spacing w:after="0" w:line="240" w:lineRule="auto"/>
                         <w:jc w:val="center"/>
                       </w:pPr>
+                      <w:proofErr w:type="spellStart"/>
                       <w:r>
                         <w:rPr>
                           <w:rFonts w:ascii="ISOCPEUR" w:hAnsi="ISOCPEUR"/>
@@ -3091,6 +4026,7 @@
                         </w:rPr>
                         <w:t>Дата</w:t>
                       </w:r>
+                      <w:proofErr w:type="spellEnd"/>
                     </w:p>
                   </w:txbxContent>
                 </v:textbox>
@@ -3103,6 +4039,7 @@
                         <w:spacing w:after="0" w:line="240" w:lineRule="auto"/>
                         <w:jc w:val="center"/>
                       </w:pPr>
+                      <w:proofErr w:type="spellStart"/>
                       <w:r>
                         <w:rPr>
                           <w:rFonts w:ascii="ISOCPEUR" w:hAnsi="ISOCPEUR"/>
@@ -3110,7 +4047,17 @@
                           <w:szCs w:val="20"/>
                           <w:lang w:val="en-US" w:eastAsia="zh-CN"/>
                         </w:rPr>
-                        <w:t>Арк.</w:t>
+                        <w:t>Арк</w:t>
+                      </w:r>
+                      <w:proofErr w:type="spellEnd"/>
+                      <w:r>
+                        <w:rPr>
+                          <w:rFonts w:ascii="ISOCPEUR" w:hAnsi="ISOCPEUR"/>
+                          <w:sz w:val="18"/>
+                          <w:szCs w:val="20"/>
+                          <w:lang w:val="en-US" w:eastAsia="zh-CN"/>
+                        </w:rPr>
+                        <w:t>.</w:t>
                       </w:r>
                     </w:p>
                   </w:txbxContent>
@@ -3132,8 +4079,19 @@
                           <w:szCs w:val="20"/>
                           <w:lang w:val="en-US" w:eastAsia="zh-CN"/>
                         </w:rPr>
-                        <w:t>ЛР.КС.21-1.10.ЗВ</w:t>
+                        <w:t>ЛР.КС.21-1.</w:t>
                       </w:r>
+                      <w:proofErr w:type="gramStart"/>
+                      <w:r>
+                        <w:rPr>
+                          <w:rFonts w:ascii="ISOCPEUR" w:hAnsi="ISOCPEUR"/>
+                          <w:sz w:val="28"/>
+                          <w:szCs w:val="20"/>
+                          <w:lang w:val="en-US" w:eastAsia="zh-CN"/>
+                        </w:rPr>
+                        <w:t>10.ЗВ</w:t>
+                      </w:r>
+                      <w:proofErr w:type="gramEnd"/>
                     </w:p>
                   </w:txbxContent>
                 </v:textbox>
@@ -3146,6 +4104,7 @@
                         <w:spacing w:after="0" w:line="240" w:lineRule="auto"/>
                         <w:jc w:val="both"/>
                       </w:pPr>
+                      <w:proofErr w:type="spellStart"/>
                       <w:r>
                         <w:rPr>
                           <w:rFonts w:ascii="ISOCPEUR" w:hAnsi="ISOCPEUR"/>
@@ -3153,7 +4112,17 @@
                           <w:szCs w:val="20"/>
                           <w:lang w:val="en-US" w:eastAsia="zh-CN"/>
                         </w:rPr>
-                        <w:t>Вик.</w:t>
+                        <w:t>Вик</w:t>
+                      </w:r>
+                      <w:proofErr w:type="spellEnd"/>
+                      <w:r>
+                        <w:rPr>
+                          <w:rFonts w:ascii="ISOCPEUR" w:hAnsi="ISOCPEUR"/>
+                          <w:sz w:val="18"/>
+                          <w:szCs w:val="20"/>
+                          <w:lang w:val="en-US" w:eastAsia="zh-CN"/>
+                        </w:rPr>
+                        <w:t>.</w:t>
                       </w:r>
                     </w:p>
                   </w:txbxContent>
@@ -3167,6 +4136,7 @@
                         <w:spacing w:after="0" w:line="240" w:lineRule="auto"/>
                         <w:jc w:val="both"/>
                       </w:pPr>
+                      <w:proofErr w:type="spellStart"/>
                       <w:r>
                         <w:rPr>
                           <w:rFonts w:ascii="ISOCPEUR" w:hAnsi="ISOCPEUR"/>
@@ -3174,7 +4144,17 @@
                           <w:szCs w:val="20"/>
                           <w:lang w:val="en-US" w:eastAsia="zh-CN"/>
                         </w:rPr>
-                        <w:t>Пер.</w:t>
+                        <w:t>Пер</w:t>
+                      </w:r>
+                      <w:proofErr w:type="spellEnd"/>
+                      <w:r>
+                        <w:rPr>
+                          <w:rFonts w:ascii="ISOCPEUR" w:hAnsi="ISOCPEUR"/>
+                          <w:sz w:val="18"/>
+                          <w:szCs w:val="20"/>
+                          <w:lang w:val="en-US" w:eastAsia="zh-CN"/>
+                        </w:rPr>
+                        <w:t>.</w:t>
                       </w:r>
                     </w:p>
                   </w:txbxContent>
@@ -3189,6 +4169,7 @@
                         <w:spacing w:after="0" w:line="240" w:lineRule="auto"/>
                         <w:jc w:val="both"/>
                       </w:pPr>
+                      <w:proofErr w:type="spellStart"/>
                       <w:r>
                         <w:rPr>
                           <w:rFonts w:ascii="ISOCPEUR" w:hAnsi="ISOCPEUR"/>
@@ -3198,6 +4179,7 @@
                         </w:rPr>
                         <w:t>Гапоненко</w:t>
                       </w:r>
+                      <w:proofErr w:type="spellEnd"/>
                     </w:p>
                   </w:txbxContent>
                 </v:textbox>

</xml_diff>

<commit_message>
Revert "lr10 Block diagram fix"
This reverts commit cd36feca5cfda270f35e2f2fa3be7b793714ffaa.
</commit_message>
<xml_diff>
--- a/10/lr10Kolosov.docx
+++ b/10/lr10Kolosov.docx
@@ -324,23 +324,13 @@
         </w:rPr>
         <w:tab/>
       </w:r>
-      <w:proofErr w:type="spellStart"/>
-      <w:r>
-        <w:rPr>
-          <w:sz w:val="28"/>
-          <w:szCs w:val="28"/>
-          <w:lang w:val="uk-UA"/>
-        </w:rPr>
-        <w:t>Антіпов</w:t>
-      </w:r>
-      <w:proofErr w:type="spellEnd"/>
-      <w:r>
-        <w:rPr>
-          <w:sz w:val="28"/>
-          <w:szCs w:val="28"/>
-          <w:lang w:val="uk-UA"/>
-        </w:rPr>
-        <w:t xml:space="preserve"> Костянтин</w:t>
+      <w:r>
+        <w:rPr>
+          <w:sz w:val="28"/>
+          <w:szCs w:val="28"/>
+          <w:lang w:val="uk-UA"/>
+        </w:rPr>
+        <w:t>Антіпов Костянтин</w:t>
       </w:r>
     </w:p>
     <w:p>
@@ -384,17 +374,8 @@
           <w:lang w:val="uk-UA"/>
         </w:rPr>
         <w:tab/>
-      </w:r>
-      <w:proofErr w:type="spellStart"/>
-      <w:r>
-        <w:rPr>
-          <w:sz w:val="28"/>
-          <w:szCs w:val="28"/>
-          <w:lang w:val="uk-UA"/>
-        </w:rPr>
         <w:t>М.М.Гапоненко</w:t>
       </w:r>
-      <w:proofErr w:type="spellEnd"/>
     </w:p>
     <w:p>
       <w:pPr>
@@ -697,23 +678,7 @@
           <w:sz w:val="28"/>
           <w:szCs w:val="28"/>
         </w:rPr>
-        <w:t xml:space="preserve">формування </w:t>
-      </w:r>
-      <w:proofErr w:type="spellStart"/>
-      <w:r>
-        <w:rPr>
-          <w:sz w:val="28"/>
-          <w:szCs w:val="28"/>
-        </w:rPr>
-        <w:t>псевдодинамічної</w:t>
-      </w:r>
-      <w:proofErr w:type="spellEnd"/>
-      <w:r>
-        <w:rPr>
-          <w:sz w:val="28"/>
-          <w:szCs w:val="28"/>
-        </w:rPr>
-        <w:t xml:space="preserve"> матриці; </w:t>
+        <w:t xml:space="preserve">формування псевдодинамічної матриці; </w:t>
       </w:r>
     </w:p>
     <w:p>
@@ -748,21 +713,12 @@
           <w:szCs w:val="28"/>
         </w:rPr>
       </w:pPr>
-      <w:proofErr w:type="spellStart"/>
-      <w:r>
-        <w:rPr>
-          <w:sz w:val="28"/>
-          <w:szCs w:val="28"/>
-        </w:rPr>
-        <w:t>форматоване</w:t>
-      </w:r>
-      <w:proofErr w:type="spellEnd"/>
-      <w:r>
-        <w:rPr>
-          <w:sz w:val="28"/>
-          <w:szCs w:val="28"/>
-        </w:rPr>
-        <w:t xml:space="preserve"> виведення матриці.</w:t>
+      <w:r>
+        <w:rPr>
+          <w:sz w:val="28"/>
+          <w:szCs w:val="28"/>
+        </w:rPr>
+        <w:t>форматоване виведення матриці.</w:t>
       </w:r>
     </w:p>
     <w:p>
@@ -956,25 +912,7 @@
           <w:szCs w:val="28"/>
           <w:lang w:val="uk-UA"/>
         </w:rPr>
-        <w:t xml:space="preserve">Формування </w:t>
-      </w:r>
-      <w:proofErr w:type="spellStart"/>
-      <w:r>
-        <w:rPr>
-          <w:sz w:val="28"/>
-          <w:szCs w:val="28"/>
-          <w:lang w:val="uk-UA"/>
-        </w:rPr>
-        <w:t>псевдодинамічної</w:t>
-      </w:r>
-      <w:proofErr w:type="spellEnd"/>
-      <w:r>
-        <w:rPr>
-          <w:sz w:val="28"/>
-          <w:szCs w:val="28"/>
-          <w:lang w:val="uk-UA"/>
-        </w:rPr>
-        <w:t xml:space="preserve"> матриці;</w:t>
+        <w:t>Формування псевдодинамічної матриці;</w:t>
       </w:r>
     </w:p>
     <w:p>
@@ -1114,8 +1052,8 @@
           <w:noProof/>
         </w:rPr>
         <w:drawing>
-          <wp:inline distT="0" distB="0" distL="0" distR="0" wp14:anchorId="5483709A" wp14:editId="50EE4620">
-            <wp:extent cx="5018416" cy="5724525"/>
+          <wp:inline distT="0" distB="0" distL="0" distR="0" wp14:anchorId="5483709A" wp14:editId="03256DDD">
+            <wp:extent cx="5467350" cy="5724525"/>
             <wp:effectExtent l="0" t="0" r="0" b="0"/>
             <wp:docPr id="29" name="Picture 28"/>
             <wp:cNvGraphicFramePr>
@@ -1125,7 +1063,7 @@
               <a:graphicData uri="http://schemas.openxmlformats.org/drawingml/2006/picture">
                 <pic:pic xmlns:pic="http://schemas.openxmlformats.org/drawingml/2006/picture">
                   <pic:nvPicPr>
-                    <pic:cNvPr id="29" name="Picture 28"/>
+                    <pic:cNvPr id="0" name="Picture 28"/>
                     <pic:cNvPicPr>
                       <a:picLocks noChangeAspect="1" noChangeArrowheads="1"/>
                     </pic:cNvPicPr>
@@ -1138,6 +1076,7 @@
                         </a:ext>
                       </a:extLst>
                     </a:blip>
+                    <a:srcRect/>
                     <a:stretch>
                       <a:fillRect/>
                     </a:stretch>
@@ -1145,7 +1084,7 @@
                   <pic:spPr bwMode="auto">
                     <a:xfrm>
                       <a:off x="0" y="0"/>
-                      <a:ext cx="5018416" cy="5724525"/>
+                      <a:ext cx="5467350" cy="5724525"/>
                     </a:xfrm>
                     <a:prstGeom prst="rect">
                       <a:avLst/>
@@ -1237,15 +1176,7 @@
         <w:pStyle w:val="ab"/>
       </w:pPr>
       <w:r>
-        <w:t>#include &lt;</w:t>
-      </w:r>
-      <w:proofErr w:type="spellStart"/>
-      <w:r>
-        <w:t>iostream</w:t>
-      </w:r>
-      <w:proofErr w:type="spellEnd"/>
-      <w:r>
-        <w:t>&gt;</w:t>
+        <w:t>#include &lt;iostream&gt;</w:t>
       </w:r>
     </w:p>
     <w:p>
@@ -1257,29 +1188,8 @@
       <w:pPr>
         <w:pStyle w:val="ab"/>
       </w:pPr>
-      <w:proofErr w:type="spellStart"/>
-      <w:r>
-        <w:t>using</w:t>
-      </w:r>
-      <w:proofErr w:type="spellEnd"/>
-      <w:r>
-        <w:t xml:space="preserve"> </w:t>
-      </w:r>
-      <w:proofErr w:type="spellStart"/>
-      <w:r>
-        <w:t>namespace</w:t>
-      </w:r>
-      <w:proofErr w:type="spellEnd"/>
-      <w:r>
-        <w:t xml:space="preserve"> </w:t>
-      </w:r>
-      <w:proofErr w:type="spellStart"/>
-      <w:r>
-        <w:t>std</w:t>
-      </w:r>
-      <w:proofErr w:type="spellEnd"/>
-      <w:r>
-        <w:t>;</w:t>
+      <w:r>
+        <w:t>using namespace std;</w:t>
       </w:r>
     </w:p>
     <w:p>
@@ -1291,26 +1201,8 @@
       <w:pPr>
         <w:pStyle w:val="ab"/>
       </w:pPr>
-      <w:proofErr w:type="spellStart"/>
-      <w:r>
-        <w:t>int</w:t>
-      </w:r>
-      <w:proofErr w:type="spellEnd"/>
-      <w:r>
-        <w:t xml:space="preserve"> </w:t>
-      </w:r>
-      <w:proofErr w:type="spellStart"/>
-      <w:proofErr w:type="gramStart"/>
-      <w:r>
-        <w:t>main</w:t>
-      </w:r>
-      <w:proofErr w:type="spellEnd"/>
-      <w:r>
-        <w:t>(</w:t>
-      </w:r>
-      <w:proofErr w:type="gramEnd"/>
-      <w:r>
-        <w:t>)</w:t>
+      <w:r>
+        <w:t>int main()</w:t>
       </w:r>
     </w:p>
     <w:p>
@@ -1330,45 +1222,8 @@
       <w:pPr>
         <w:pStyle w:val="ab"/>
       </w:pPr>
-      <w:proofErr w:type="spellStart"/>
-      <w:r>
-        <w:t>int</w:t>
-      </w:r>
-      <w:proofErr w:type="spellEnd"/>
-      <w:r>
-        <w:t xml:space="preserve"> </w:t>
-      </w:r>
-      <w:proofErr w:type="spellStart"/>
-      <w:r>
-        <w:t>width</w:t>
-      </w:r>
-      <w:proofErr w:type="spellEnd"/>
-      <w:r>
-        <w:t xml:space="preserve">, </w:t>
-      </w:r>
-      <w:proofErr w:type="spellStart"/>
-      <w:r>
-        <w:t>height</w:t>
-      </w:r>
-      <w:proofErr w:type="spellEnd"/>
-      <w:r>
-        <w:t xml:space="preserve">, </w:t>
-      </w:r>
-      <w:proofErr w:type="spellStart"/>
-      <w:r>
-        <w:t>sum</w:t>
-      </w:r>
-      <w:proofErr w:type="spellEnd"/>
-      <w:r>
-        <w:t xml:space="preserve"> = 0, </w:t>
-      </w:r>
-      <w:proofErr w:type="spellStart"/>
-      <w:r>
-        <w:t>flag</w:t>
-      </w:r>
-      <w:proofErr w:type="spellEnd"/>
-      <w:r>
-        <w:t xml:space="preserve"> = 0;</w:t>
+      <w:r>
+        <w:t>int width, height, sum = 0, flag = 0;</w:t>
       </w:r>
     </w:p>
     <w:p>
@@ -1380,129 +1235,24 @@
       <w:pPr>
         <w:pStyle w:val="ab"/>
       </w:pPr>
-      <w:proofErr w:type="spellStart"/>
-      <w:r>
-        <w:t>cout</w:t>
-      </w:r>
-      <w:proofErr w:type="spellEnd"/>
-      <w:r>
-        <w:t xml:space="preserve"> </w:t>
-      </w:r>
-      <w:proofErr w:type="gramStart"/>
-      <w:r>
-        <w:t>&lt;&lt; "</w:t>
-      </w:r>
-      <w:proofErr w:type="spellStart"/>
-      <w:proofErr w:type="gramEnd"/>
-      <w:r>
-        <w:t>Введіть</w:t>
-      </w:r>
-      <w:proofErr w:type="spellEnd"/>
-      <w:r>
-        <w:t xml:space="preserve"> </w:t>
-      </w:r>
-      <w:proofErr w:type="spellStart"/>
-      <w:r>
-        <w:t>розміри</w:t>
-      </w:r>
-      <w:proofErr w:type="spellEnd"/>
-      <w:r>
-        <w:t xml:space="preserve"> </w:t>
-      </w:r>
-      <w:proofErr w:type="spellStart"/>
-      <w:r>
-        <w:t>масиву</w:t>
-      </w:r>
-      <w:proofErr w:type="spellEnd"/>
-      <w:r>
-        <w:t xml:space="preserve"> (</w:t>
-      </w:r>
-      <w:proofErr w:type="spellStart"/>
-      <w:r>
-        <w:t>Висота</w:t>
-      </w:r>
-      <w:proofErr w:type="spellEnd"/>
-      <w:r>
-        <w:t xml:space="preserve"> та Ширина через </w:t>
-      </w:r>
-      <w:proofErr w:type="spellStart"/>
-      <w:r>
-        <w:t>пробіл</w:t>
-      </w:r>
-      <w:proofErr w:type="spellEnd"/>
-      <w:r>
-        <w:t>): ";</w:t>
+      <w:r>
+        <w:t>cout &lt;&lt; "Введіть розміри масиву (Висота та Ширина через пробіл): ";</w:t>
       </w:r>
     </w:p>
     <w:p>
       <w:pPr>
         <w:pStyle w:val="ab"/>
       </w:pPr>
-      <w:proofErr w:type="spellStart"/>
-      <w:proofErr w:type="gramStart"/>
-      <w:r>
-        <w:t>cin</w:t>
-      </w:r>
-      <w:proofErr w:type="spellEnd"/>
-      <w:r>
-        <w:t xml:space="preserve"> &gt;</w:t>
-      </w:r>
-      <w:proofErr w:type="gramEnd"/>
-      <w:r>
-        <w:t xml:space="preserve">&gt; </w:t>
-      </w:r>
-      <w:proofErr w:type="spellStart"/>
-      <w:r>
-        <w:t>height</w:t>
-      </w:r>
-      <w:proofErr w:type="spellEnd"/>
-      <w:r>
-        <w:t xml:space="preserve"> &gt;&gt; </w:t>
-      </w:r>
-      <w:proofErr w:type="spellStart"/>
-      <w:r>
-        <w:t>width</w:t>
-      </w:r>
-      <w:proofErr w:type="spellEnd"/>
-      <w:r>
-        <w:t>;</w:t>
+      <w:r>
+        <w:t>cin &gt;&gt; height &gt;&gt; width;</w:t>
       </w:r>
     </w:p>
     <w:p>
       <w:pPr>
         <w:pStyle w:val="ab"/>
       </w:pPr>
-      <w:proofErr w:type="spellStart"/>
-      <w:r>
-        <w:t>int</w:t>
-      </w:r>
-      <w:proofErr w:type="spellEnd"/>
-      <w:r>
-        <w:t xml:space="preserve"> </w:t>
-      </w:r>
-      <w:proofErr w:type="spellStart"/>
-      <w:r>
-        <w:t>array</w:t>
-      </w:r>
-      <w:proofErr w:type="spellEnd"/>
-      <w:r>
-        <w:t>[</w:t>
-      </w:r>
-      <w:proofErr w:type="spellStart"/>
-      <w:r>
-        <w:t>height</w:t>
-      </w:r>
-      <w:proofErr w:type="spellEnd"/>
-      <w:r>
-        <w:t>][</w:t>
-      </w:r>
-      <w:proofErr w:type="spellStart"/>
-      <w:r>
-        <w:t>width</w:t>
-      </w:r>
-      <w:proofErr w:type="spellEnd"/>
-      <w:r>
-        <w:t>];</w:t>
+      <w:r>
+        <w:t>int array[height][width];</w:t>
       </w:r>
     </w:p>
     <w:p>
@@ -1515,148 +1265,39 @@
         <w:pStyle w:val="ab"/>
       </w:pPr>
       <w:r>
-        <w:t xml:space="preserve">// </w:t>
-      </w:r>
-      <w:proofErr w:type="spellStart"/>
-      <w:r>
-        <w:t>Ввід</w:t>
-      </w:r>
-      <w:proofErr w:type="spellEnd"/>
-      <w:r>
-        <w:t xml:space="preserve"> </w:t>
-      </w:r>
-      <w:proofErr w:type="spellStart"/>
-      <w:r>
-        <w:t>масиву</w:t>
-      </w:r>
-      <w:proofErr w:type="spellEnd"/>
+        <w:t>// Ввід масиву</w:t>
+      </w:r>
     </w:p>
     <w:p>
       <w:pPr>
         <w:pStyle w:val="ab"/>
       </w:pPr>
-      <w:proofErr w:type="spellStart"/>
-      <w:r>
-        <w:t>for</w:t>
-      </w:r>
-      <w:proofErr w:type="spellEnd"/>
-      <w:r>
-        <w:t xml:space="preserve"> (</w:t>
-      </w:r>
-      <w:proofErr w:type="spellStart"/>
-      <w:r>
-        <w:t>int</w:t>
-      </w:r>
-      <w:proofErr w:type="spellEnd"/>
-      <w:r>
-        <w:t xml:space="preserve"> i = 0; i </w:t>
-      </w:r>
-      <w:proofErr w:type="gramStart"/>
-      <w:r>
-        <w:t xml:space="preserve">&lt; </w:t>
-      </w:r>
-      <w:proofErr w:type="spellStart"/>
-      <w:r>
-        <w:t>height</w:t>
-      </w:r>
-      <w:proofErr w:type="spellEnd"/>
-      <w:proofErr w:type="gramEnd"/>
-      <w:r>
-        <w:t>; i++)</w:t>
+      <w:r>
+        <w:t>for (int i = 0; i &lt; height; i++)</w:t>
       </w:r>
     </w:p>
     <w:p>
       <w:pPr>
         <w:pStyle w:val="ab"/>
       </w:pPr>
-      <w:proofErr w:type="spellStart"/>
-      <w:r>
-        <w:t>for</w:t>
-      </w:r>
-      <w:proofErr w:type="spellEnd"/>
-      <w:r>
-        <w:t xml:space="preserve"> (</w:t>
-      </w:r>
-      <w:proofErr w:type="spellStart"/>
-      <w:r>
-        <w:t>int</w:t>
-      </w:r>
-      <w:proofErr w:type="spellEnd"/>
-      <w:r>
-        <w:t xml:space="preserve"> j = 0; j </w:t>
-      </w:r>
-      <w:proofErr w:type="gramStart"/>
-      <w:r>
-        <w:t xml:space="preserve">&lt; </w:t>
-      </w:r>
-      <w:proofErr w:type="spellStart"/>
-      <w:r>
-        <w:t>width</w:t>
-      </w:r>
-      <w:proofErr w:type="spellEnd"/>
-      <w:proofErr w:type="gramEnd"/>
-      <w:r>
-        <w:t>; j++) {</w:t>
+      <w:r>
+        <w:t>for (int j = 0; j &lt; width; j++) {</w:t>
       </w:r>
     </w:p>
     <w:p>
       <w:pPr>
         <w:pStyle w:val="ab"/>
       </w:pPr>
-      <w:proofErr w:type="spellStart"/>
-      <w:r>
-        <w:t>cout</w:t>
-      </w:r>
-      <w:proofErr w:type="spellEnd"/>
-      <w:r>
-        <w:t xml:space="preserve"> </w:t>
-      </w:r>
-      <w:proofErr w:type="gramStart"/>
-      <w:r>
-        <w:t>&lt;&lt; "</w:t>
-      </w:r>
-      <w:proofErr w:type="spellStart"/>
-      <w:proofErr w:type="gramEnd"/>
-      <w:r>
-        <w:t>Введіть</w:t>
-      </w:r>
-      <w:proofErr w:type="spellEnd"/>
-      <w:r>
-        <w:t xml:space="preserve"> [" &lt;&lt; i &lt;&lt; "," &lt;&lt; j &lt;&lt; "] </w:t>
-      </w:r>
-      <w:proofErr w:type="spellStart"/>
-      <w:r>
-        <w:t>елемент</w:t>
-      </w:r>
-      <w:proofErr w:type="spellEnd"/>
-      <w:r>
-        <w:t>: ";</w:t>
+      <w:r>
+        <w:t>cout &lt;&lt; "Введіть [" &lt;&lt; i &lt;&lt; "," &lt;&lt; j &lt;&lt; "] елемент: ";</w:t>
       </w:r>
     </w:p>
     <w:p>
       <w:pPr>
         <w:pStyle w:val="ab"/>
       </w:pPr>
-      <w:proofErr w:type="spellStart"/>
-      <w:proofErr w:type="gramStart"/>
-      <w:r>
-        <w:t>cin</w:t>
-      </w:r>
-      <w:proofErr w:type="spellEnd"/>
-      <w:r>
-        <w:t xml:space="preserve"> &gt;</w:t>
-      </w:r>
-      <w:proofErr w:type="gramEnd"/>
-      <w:r>
-        <w:t xml:space="preserve">&gt; </w:t>
-      </w:r>
-      <w:proofErr w:type="spellStart"/>
-      <w:r>
-        <w:t>array</w:t>
-      </w:r>
-      <w:proofErr w:type="spellEnd"/>
-      <w:r>
-        <w:t>[i][j];</w:t>
+      <w:r>
+        <w:t>cin &gt;&gt; array[i][j];</w:t>
       </w:r>
     </w:p>
     <w:p>
@@ -1677,23 +1318,7 @@
         <w:pStyle w:val="ab"/>
       </w:pPr>
       <w:r>
-        <w:t xml:space="preserve">// </w:t>
-      </w:r>
-      <w:proofErr w:type="spellStart"/>
-      <w:r>
-        <w:t>Обраховування</w:t>
-      </w:r>
-      <w:proofErr w:type="spellEnd"/>
-      <w:r>
-        <w:t xml:space="preserve"> </w:t>
-      </w:r>
-      <w:proofErr w:type="spellStart"/>
-      <w:r>
-        <w:t>масиву</w:t>
-      </w:r>
-      <w:proofErr w:type="spellEnd"/>
-      <w:r>
-        <w:t xml:space="preserve"> </w:t>
+        <w:t xml:space="preserve">// Обраховування масиву </w:t>
       </w:r>
     </w:p>
     <w:p>
@@ -1701,194 +1326,47 @@
         <w:pStyle w:val="ab"/>
       </w:pPr>
       <w:r>
-        <w:t xml:space="preserve">// </w:t>
-      </w:r>
-      <w:proofErr w:type="spellStart"/>
-      <w:r>
-        <w:t>Обчислити</w:t>
-      </w:r>
-      <w:proofErr w:type="spellEnd"/>
-      <w:r>
-        <w:t xml:space="preserve"> суму </w:t>
-      </w:r>
-      <w:proofErr w:type="spellStart"/>
-      <w:r>
-        <w:t>додатних</w:t>
-      </w:r>
-      <w:proofErr w:type="spellEnd"/>
-      <w:r>
-        <w:t xml:space="preserve"> </w:t>
-      </w:r>
-      <w:proofErr w:type="spellStart"/>
-      <w:r>
-        <w:t>непарних</w:t>
-      </w:r>
-      <w:proofErr w:type="spellEnd"/>
-      <w:r>
-        <w:t xml:space="preserve"> </w:t>
-      </w:r>
-      <w:proofErr w:type="spellStart"/>
-      <w:r>
-        <w:t>елементів</w:t>
-      </w:r>
-      <w:proofErr w:type="spellEnd"/>
-      <w:r>
-        <w:t xml:space="preserve"> у кожному </w:t>
-      </w:r>
-      <w:proofErr w:type="spellStart"/>
-      <w:r>
-        <w:t>із</w:t>
-      </w:r>
-      <w:proofErr w:type="spellEnd"/>
-      <w:r>
-        <w:t xml:space="preserve"> </w:t>
-      </w:r>
-      <w:proofErr w:type="spellStart"/>
-      <w:r>
-        <w:t>стовпчиків</w:t>
-      </w:r>
-      <w:proofErr w:type="spellEnd"/>
-      <w:r>
-        <w:t>.</w:t>
+        <w:t>// Обчислити суму додатних непарних елементів у кожному із стовпчиків.</w:t>
       </w:r>
     </w:p>
     <w:p>
       <w:pPr>
         <w:pStyle w:val="ab"/>
       </w:pPr>
-      <w:proofErr w:type="spellStart"/>
-      <w:r>
-        <w:t>for</w:t>
-      </w:r>
-      <w:proofErr w:type="spellEnd"/>
-      <w:r>
-        <w:t xml:space="preserve"> (</w:t>
-      </w:r>
-      <w:proofErr w:type="spellStart"/>
-      <w:r>
-        <w:t>int</w:t>
-      </w:r>
-      <w:proofErr w:type="spellEnd"/>
-      <w:r>
-        <w:t xml:space="preserve"> i = 0; i </w:t>
-      </w:r>
-      <w:proofErr w:type="gramStart"/>
-      <w:r>
-        <w:t xml:space="preserve">&lt; </w:t>
-      </w:r>
-      <w:proofErr w:type="spellStart"/>
-      <w:r>
-        <w:t>height</w:t>
-      </w:r>
-      <w:proofErr w:type="spellEnd"/>
-      <w:proofErr w:type="gramEnd"/>
-      <w:r>
-        <w:t>; i++) {</w:t>
+      <w:r>
+        <w:t>for (int i = 0; i &lt; height; i++) {</w:t>
       </w:r>
     </w:p>
     <w:p>
       <w:pPr>
         <w:pStyle w:val="ab"/>
       </w:pPr>
-      <w:proofErr w:type="spellStart"/>
-      <w:r>
-        <w:t>for</w:t>
-      </w:r>
-      <w:proofErr w:type="spellEnd"/>
-      <w:r>
-        <w:t xml:space="preserve"> (</w:t>
-      </w:r>
-      <w:proofErr w:type="spellStart"/>
-      <w:r>
-        <w:t>int</w:t>
-      </w:r>
-      <w:proofErr w:type="spellEnd"/>
-      <w:r>
-        <w:t xml:space="preserve"> j = 0; j </w:t>
-      </w:r>
-      <w:proofErr w:type="gramStart"/>
-      <w:r>
-        <w:t xml:space="preserve">&lt; </w:t>
-      </w:r>
-      <w:proofErr w:type="spellStart"/>
-      <w:r>
-        <w:t>width</w:t>
-      </w:r>
-      <w:proofErr w:type="spellEnd"/>
-      <w:proofErr w:type="gramEnd"/>
-      <w:r>
-        <w:t>; j++) {</w:t>
+      <w:r>
+        <w:t>for (int j = 0; j &lt; width; j++) {</w:t>
       </w:r>
     </w:p>
     <w:p>
       <w:pPr>
         <w:pStyle w:val="ab"/>
       </w:pPr>
-      <w:proofErr w:type="spellStart"/>
-      <w:r>
-        <w:t>if</w:t>
-      </w:r>
-      <w:proofErr w:type="spellEnd"/>
-      <w:r>
-        <w:t xml:space="preserve"> (</w:t>
-      </w:r>
-      <w:proofErr w:type="spellStart"/>
-      <w:r>
-        <w:t>array</w:t>
-      </w:r>
-      <w:proofErr w:type="spellEnd"/>
-      <w:r>
-        <w:t xml:space="preserve">[i][j] % </w:t>
-      </w:r>
-      <w:proofErr w:type="gramStart"/>
-      <w:r>
-        <w:t>2 &gt;</w:t>
-      </w:r>
-      <w:proofErr w:type="gramEnd"/>
-      <w:r>
-        <w:t xml:space="preserve"> 0 &amp;&amp; </w:t>
-      </w:r>
-      <w:proofErr w:type="spellStart"/>
-      <w:r>
-        <w:t>array</w:t>
-      </w:r>
-      <w:proofErr w:type="spellEnd"/>
-      <w:r>
-        <w:t>[i][j] &gt; 0) {</w:t>
+      <w:r>
+        <w:t>if (array[i][j] % 2 &gt; 0 &amp;&amp; array[i][j] &gt; 0) {</w:t>
       </w:r>
     </w:p>
     <w:p>
       <w:pPr>
         <w:pStyle w:val="ab"/>
       </w:pPr>
-      <w:proofErr w:type="spellStart"/>
-      <w:r>
-        <w:t>sum</w:t>
-      </w:r>
-      <w:proofErr w:type="spellEnd"/>
-      <w:r>
-        <w:t xml:space="preserve"> += </w:t>
-      </w:r>
-      <w:proofErr w:type="spellStart"/>
-      <w:r>
-        <w:t>array</w:t>
-      </w:r>
-      <w:proofErr w:type="spellEnd"/>
-      <w:r>
-        <w:t>[i][j];</w:t>
+      <w:r>
+        <w:t>sum += array[i][j];</w:t>
       </w:r>
     </w:p>
     <w:p>
       <w:pPr>
         <w:pStyle w:val="ab"/>
       </w:pPr>
-      <w:proofErr w:type="spellStart"/>
-      <w:r>
-        <w:t>flag</w:t>
-      </w:r>
-      <w:proofErr w:type="spellEnd"/>
-      <w:r>
-        <w:t xml:space="preserve"> = 1;</w:t>
+      <w:r>
+        <w:t>flag = 1;</w:t>
       </w:r>
     </w:p>
     <w:p>
@@ -1920,164 +1398,47 @@
         <w:pStyle w:val="ab"/>
       </w:pPr>
       <w:r>
-        <w:t xml:space="preserve">// </w:t>
-      </w:r>
-      <w:proofErr w:type="spellStart"/>
-      <w:r>
-        <w:t>Вивід</w:t>
-      </w:r>
-      <w:proofErr w:type="spellEnd"/>
-      <w:r>
-        <w:t xml:space="preserve"> </w:t>
-      </w:r>
-      <w:proofErr w:type="spellStart"/>
-      <w:r>
-        <w:t>масиву</w:t>
-      </w:r>
-      <w:proofErr w:type="spellEnd"/>
+        <w:t>// Вивід масиву</w:t>
+      </w:r>
     </w:p>
     <w:p>
       <w:pPr>
         <w:pStyle w:val="ab"/>
       </w:pPr>
-      <w:proofErr w:type="spellStart"/>
-      <w:r>
-        <w:t>cout</w:t>
-      </w:r>
-      <w:proofErr w:type="spellEnd"/>
-      <w:r>
-        <w:t xml:space="preserve"> </w:t>
-      </w:r>
-      <w:proofErr w:type="gramStart"/>
-      <w:r>
-        <w:t>&lt;&lt; "</w:t>
-      </w:r>
-      <w:proofErr w:type="gramEnd"/>
-      <w:r>
-        <w:t>\</w:t>
-      </w:r>
-      <w:proofErr w:type="spellStart"/>
-      <w:r>
-        <w:t>nмассив</w:t>
-      </w:r>
-      <w:proofErr w:type="spellEnd"/>
-      <w:r>
-        <w:t>: ";</w:t>
+      <w:r>
+        <w:t>cout &lt;&lt; "\nмассив: ";</w:t>
       </w:r>
     </w:p>
     <w:p>
       <w:pPr>
         <w:pStyle w:val="ab"/>
       </w:pPr>
-      <w:proofErr w:type="spellStart"/>
-      <w:r>
-        <w:t>for</w:t>
-      </w:r>
-      <w:proofErr w:type="spellEnd"/>
-      <w:r>
-        <w:t xml:space="preserve"> (</w:t>
-      </w:r>
-      <w:proofErr w:type="spellStart"/>
-      <w:r>
-        <w:t>int</w:t>
-      </w:r>
-      <w:proofErr w:type="spellEnd"/>
-      <w:r>
-        <w:t xml:space="preserve"> i = 0; i </w:t>
-      </w:r>
-      <w:proofErr w:type="gramStart"/>
-      <w:r>
-        <w:t xml:space="preserve">&lt; </w:t>
-      </w:r>
-      <w:proofErr w:type="spellStart"/>
-      <w:r>
-        <w:t>height</w:t>
-      </w:r>
-      <w:proofErr w:type="spellEnd"/>
-      <w:proofErr w:type="gramEnd"/>
-      <w:r>
-        <w:t>; i++) {</w:t>
+      <w:r>
+        <w:t>for (int i = 0; i &lt; height; i++) {</w:t>
       </w:r>
     </w:p>
     <w:p>
       <w:pPr>
         <w:pStyle w:val="ab"/>
       </w:pPr>
-      <w:proofErr w:type="spellStart"/>
-      <w:r>
-        <w:t>cout</w:t>
-      </w:r>
-      <w:proofErr w:type="spellEnd"/>
-      <w:r>
-        <w:t xml:space="preserve"> </w:t>
-      </w:r>
-      <w:proofErr w:type="gramStart"/>
-      <w:r>
-        <w:t>&lt;&lt; "</w:t>
-      </w:r>
-      <w:proofErr w:type="gramEnd"/>
-      <w:r>
-        <w:t>\n";</w:t>
+      <w:r>
+        <w:t>cout &lt;&lt; "\n";</w:t>
       </w:r>
     </w:p>
     <w:p>
       <w:pPr>
         <w:pStyle w:val="ab"/>
       </w:pPr>
-      <w:proofErr w:type="spellStart"/>
-      <w:r>
-        <w:t>for</w:t>
-      </w:r>
-      <w:proofErr w:type="spellEnd"/>
-      <w:r>
-        <w:t xml:space="preserve"> (</w:t>
-      </w:r>
-      <w:proofErr w:type="spellStart"/>
-      <w:r>
-        <w:t>int</w:t>
-      </w:r>
-      <w:proofErr w:type="spellEnd"/>
-      <w:r>
-        <w:t xml:space="preserve"> j = 0; j </w:t>
-      </w:r>
-      <w:proofErr w:type="gramStart"/>
-      <w:r>
-        <w:t xml:space="preserve">&lt; </w:t>
-      </w:r>
-      <w:proofErr w:type="spellStart"/>
-      <w:r>
-        <w:t>width</w:t>
-      </w:r>
-      <w:proofErr w:type="spellEnd"/>
-      <w:proofErr w:type="gramEnd"/>
-      <w:r>
-        <w:t>; j++) {</w:t>
+      <w:r>
+        <w:t>for (int j = 0; j &lt; width; j++) {</w:t>
       </w:r>
     </w:p>
     <w:p>
       <w:pPr>
         <w:pStyle w:val="ab"/>
       </w:pPr>
-      <w:proofErr w:type="spellStart"/>
-      <w:r>
-        <w:t>cout</w:t>
-      </w:r>
-      <w:proofErr w:type="spellEnd"/>
-      <w:r>
-        <w:t xml:space="preserve"> </w:t>
-      </w:r>
-      <w:proofErr w:type="gramStart"/>
-      <w:r>
-        <w:t xml:space="preserve">&lt;&lt; </w:t>
-      </w:r>
-      <w:proofErr w:type="spellStart"/>
-      <w:r>
-        <w:t>array</w:t>
-      </w:r>
-      <w:proofErr w:type="spellEnd"/>
-      <w:proofErr w:type="gramEnd"/>
-      <w:r>
-        <w:t>[i][j]&lt;&lt; " ";</w:t>
+      <w:r>
+        <w:t>cout &lt;&lt; array[i][j]&lt;&lt; " ";</w:t>
       </w:r>
     </w:p>
     <w:p>
@@ -2105,161 +1466,32 @@
       <w:pPr>
         <w:pStyle w:val="ab"/>
       </w:pPr>
-      <w:proofErr w:type="spellStart"/>
-      <w:r>
-        <w:t>if</w:t>
-      </w:r>
-      <w:proofErr w:type="spellEnd"/>
-      <w:r>
-        <w:t xml:space="preserve"> (</w:t>
-      </w:r>
-      <w:proofErr w:type="spellStart"/>
-      <w:r>
-        <w:t>flag</w:t>
-      </w:r>
-      <w:proofErr w:type="spellEnd"/>
-      <w:r>
-        <w:t xml:space="preserve"> == 1) </w:t>
+      <w:r>
+        <w:t xml:space="preserve">if (flag == 1) </w:t>
       </w:r>
     </w:p>
     <w:p>
       <w:pPr>
         <w:pStyle w:val="ab"/>
       </w:pPr>
-      <w:proofErr w:type="spellStart"/>
-      <w:r>
-        <w:t>cout</w:t>
-      </w:r>
-      <w:proofErr w:type="spellEnd"/>
-      <w:r>
-        <w:t xml:space="preserve"> </w:t>
-      </w:r>
-      <w:proofErr w:type="gramStart"/>
-      <w:r>
-        <w:t>&lt;&lt; "</w:t>
-      </w:r>
-      <w:proofErr w:type="gramEnd"/>
-      <w:r>
-        <w:t>\</w:t>
-      </w:r>
-      <w:proofErr w:type="spellStart"/>
-      <w:r>
-        <w:t>nСумма</w:t>
-      </w:r>
-      <w:proofErr w:type="spellEnd"/>
-      <w:r>
-        <w:t xml:space="preserve"> </w:t>
-      </w:r>
-      <w:proofErr w:type="spellStart"/>
-      <w:r>
-        <w:t>непарних</w:t>
-      </w:r>
-      <w:proofErr w:type="spellEnd"/>
-      <w:r>
-        <w:t xml:space="preserve"> </w:t>
-      </w:r>
-      <w:proofErr w:type="spellStart"/>
-      <w:r>
-        <w:t>елементів</w:t>
-      </w:r>
-      <w:proofErr w:type="spellEnd"/>
-      <w:r>
-        <w:t xml:space="preserve">: " &lt;&lt; </w:t>
-      </w:r>
-      <w:proofErr w:type="spellStart"/>
-      <w:r>
-        <w:t>sum</w:t>
-      </w:r>
-      <w:proofErr w:type="spellEnd"/>
-      <w:r>
-        <w:t xml:space="preserve"> &lt;&lt; </w:t>
-      </w:r>
-      <w:proofErr w:type="spellStart"/>
-      <w:r>
-        <w:t>endl</w:t>
-      </w:r>
-      <w:proofErr w:type="spellEnd"/>
-      <w:r>
-        <w:t>;</w:t>
+      <w:r>
+        <w:t>cout &lt;&lt; "\nСумма непарних елементів: " &lt;&lt; sum &lt;&lt; endl;</w:t>
       </w:r>
     </w:p>
     <w:p>
       <w:pPr>
         <w:pStyle w:val="ab"/>
       </w:pPr>
-      <w:proofErr w:type="spellStart"/>
       <w:r>
         <w:t>else</w:t>
       </w:r>
-      <w:proofErr w:type="spellEnd"/>
     </w:p>
     <w:p>
       <w:pPr>
         <w:pStyle w:val="ab"/>
       </w:pPr>
-      <w:proofErr w:type="spellStart"/>
-      <w:r>
-        <w:t>cout</w:t>
-      </w:r>
-      <w:proofErr w:type="spellEnd"/>
-      <w:r>
-        <w:t xml:space="preserve"> </w:t>
-      </w:r>
-      <w:proofErr w:type="gramStart"/>
-      <w:r>
-        <w:t>&lt;&lt; "</w:t>
-      </w:r>
-      <w:proofErr w:type="gramEnd"/>
-      <w:r>
-        <w:t>\</w:t>
-      </w:r>
-      <w:proofErr w:type="spellStart"/>
-      <w:r>
-        <w:t>nВ</w:t>
-      </w:r>
-      <w:proofErr w:type="spellEnd"/>
-      <w:r>
-        <w:t xml:space="preserve"> </w:t>
-      </w:r>
-      <w:proofErr w:type="spellStart"/>
-      <w:r>
-        <w:t>масиві</w:t>
-      </w:r>
-      <w:proofErr w:type="spellEnd"/>
-      <w:r>
-        <w:t xml:space="preserve"> не </w:t>
-      </w:r>
-      <w:proofErr w:type="spellStart"/>
-      <w:r>
-        <w:t>було</w:t>
-      </w:r>
-      <w:proofErr w:type="spellEnd"/>
-      <w:r>
-        <w:t xml:space="preserve"> </w:t>
-      </w:r>
-      <w:proofErr w:type="spellStart"/>
-      <w:r>
-        <w:t>знайдено</w:t>
-      </w:r>
-      <w:proofErr w:type="spellEnd"/>
-      <w:r>
-        <w:t xml:space="preserve"> </w:t>
-      </w:r>
-      <w:proofErr w:type="spellStart"/>
-      <w:r>
-        <w:t>жодного</w:t>
-      </w:r>
-      <w:proofErr w:type="spellEnd"/>
-      <w:r>
-        <w:t xml:space="preserve"> непарного </w:t>
-      </w:r>
-      <w:proofErr w:type="spellStart"/>
-      <w:r>
-        <w:t>елемента</w:t>
-      </w:r>
-      <w:proofErr w:type="spellEnd"/>
-      <w:r>
-        <w:t>.\n";</w:t>
+      <w:r>
+        <w:t>cout &lt;&lt; "\nВ масиві не було знайдено жодного непарного елемента.\n";</w:t>
       </w:r>
     </w:p>
     <w:p>
@@ -2271,13 +1503,8 @@
       <w:pPr>
         <w:pStyle w:val="ab"/>
       </w:pPr>
-      <w:proofErr w:type="spellStart"/>
-      <w:r>
-        <w:t>return</w:t>
-      </w:r>
-      <w:proofErr w:type="spellEnd"/>
-      <w:r>
-        <w:t xml:space="preserve"> 0;</w:t>
+      <w:r>
+        <w:t>return 0;</w:t>
       </w:r>
     </w:p>
     <w:p>
@@ -2626,23 +1853,7 @@
           <w:sz w:val="28"/>
           <w:szCs w:val="28"/>
         </w:rPr>
-        <w:t xml:space="preserve">формування </w:t>
-      </w:r>
-      <w:proofErr w:type="spellStart"/>
-      <w:r>
-        <w:rPr>
-          <w:sz w:val="28"/>
-          <w:szCs w:val="28"/>
-        </w:rPr>
-        <w:t>псевдодинамічної</w:t>
-      </w:r>
-      <w:proofErr w:type="spellEnd"/>
-      <w:r>
-        <w:rPr>
-          <w:sz w:val="28"/>
-          <w:szCs w:val="28"/>
-        </w:rPr>
-        <w:t xml:space="preserve"> матриці; </w:t>
+        <w:t xml:space="preserve">формування псевдодинамічної матриці; </w:t>
       </w:r>
     </w:p>
     <w:p>
@@ -2677,21 +1888,12 @@
           <w:szCs w:val="28"/>
         </w:rPr>
       </w:pPr>
-      <w:proofErr w:type="spellStart"/>
-      <w:r>
-        <w:rPr>
-          <w:sz w:val="28"/>
-          <w:szCs w:val="28"/>
-        </w:rPr>
-        <w:t>форматоване</w:t>
-      </w:r>
-      <w:proofErr w:type="spellEnd"/>
-      <w:r>
-        <w:rPr>
-          <w:sz w:val="28"/>
-          <w:szCs w:val="28"/>
-        </w:rPr>
-        <w:t xml:space="preserve"> виведення матриці.</w:t>
+      <w:r>
+        <w:rPr>
+          <w:sz w:val="28"/>
+          <w:szCs w:val="28"/>
+        </w:rPr>
+        <w:t>форматоване виведення матриці.</w:t>
       </w:r>
     </w:p>
     <w:p>
@@ -3201,7 +2403,6 @@
                               <w:spacing w:after="0" w:line="240" w:lineRule="auto"/>
                               <w:jc w:val="center"/>
                             </w:pPr>
-                            <w:proofErr w:type="spellStart"/>
                             <w:r>
                               <w:rPr>
                                 <w:rFonts w:ascii="ISOCPEUR" w:hAnsi="ISOCPEUR"/>
@@ -3209,17 +2410,7 @@
                                 <w:szCs w:val="20"/>
                                 <w:lang w:val="en-US" w:eastAsia="zh-CN"/>
                               </w:rPr>
-                              <w:t>Змн</w:t>
-                            </w:r>
-                            <w:proofErr w:type="spellEnd"/>
-                            <w:r>
-                              <w:rPr>
-                                <w:rFonts w:ascii="ISOCPEUR" w:hAnsi="ISOCPEUR"/>
-                                <w:sz w:val="18"/>
-                                <w:szCs w:val="20"/>
-                                <w:lang w:val="en-US" w:eastAsia="zh-CN"/>
-                              </w:rPr>
-                              <w:t>.</w:t>
+                              <w:t>Змн.</w:t>
                             </w:r>
                           </w:p>
                         </w:txbxContent>
@@ -3263,7 +2454,6 @@
                               <w:spacing w:after="0" w:line="240" w:lineRule="auto"/>
                               <w:jc w:val="center"/>
                             </w:pPr>
-                            <w:proofErr w:type="spellStart"/>
                             <w:r>
                               <w:rPr>
                                 <w:rFonts w:ascii="ISOCPEUR" w:hAnsi="ISOCPEUR"/>
@@ -3271,17 +2461,7 @@
                                 <w:szCs w:val="20"/>
                                 <w:lang w:val="en-US" w:eastAsia="zh-CN"/>
                               </w:rPr>
-                              <w:t>Арк</w:t>
-                            </w:r>
-                            <w:proofErr w:type="spellEnd"/>
-                            <w:r>
-                              <w:rPr>
-                                <w:rFonts w:ascii="ISOCPEUR" w:hAnsi="ISOCPEUR"/>
-                                <w:sz w:val="18"/>
-                                <w:szCs w:val="20"/>
-                                <w:lang w:val="en-US" w:eastAsia="zh-CN"/>
-                              </w:rPr>
-                              <w:t>.</w:t>
+                              <w:t>Арк.</w:t>
                             </w:r>
                           </w:p>
                         </w:txbxContent>
@@ -3332,27 +2512,7 @@
                                 <w:szCs w:val="20"/>
                                 <w:lang w:val="en-US" w:eastAsia="zh-CN"/>
                               </w:rPr>
-                              <w:t xml:space="preserve">№ </w:t>
-                            </w:r>
-                            <w:proofErr w:type="spellStart"/>
-                            <w:r>
-                              <w:rPr>
-                                <w:rFonts w:ascii="ISOCPEUR" w:hAnsi="ISOCPEUR"/>
-                                <w:sz w:val="18"/>
-                                <w:szCs w:val="20"/>
-                                <w:lang w:val="en-US" w:eastAsia="zh-CN"/>
-                              </w:rPr>
-                              <w:t>докум</w:t>
-                            </w:r>
-                            <w:proofErr w:type="spellEnd"/>
-                            <w:r>
-                              <w:rPr>
-                                <w:rFonts w:ascii="ISOCPEUR" w:hAnsi="ISOCPEUR"/>
-                                <w:sz w:val="18"/>
-                                <w:szCs w:val="20"/>
-                                <w:lang w:val="en-US" w:eastAsia="zh-CN"/>
-                              </w:rPr>
-                              <w:t>.</w:t>
+                              <w:t>№ докум.</w:t>
                             </w:r>
                           </w:p>
                         </w:txbxContent>
@@ -3396,7 +2556,6 @@
                               <w:spacing w:after="0" w:line="240" w:lineRule="auto"/>
                               <w:jc w:val="center"/>
                             </w:pPr>
-                            <w:proofErr w:type="spellStart"/>
                             <w:r>
                               <w:rPr>
                                 <w:rFonts w:ascii="ISOCPEUR" w:hAnsi="ISOCPEUR"/>
@@ -3406,7 +2565,6 @@
                               </w:rPr>
                               <w:t>Підпис</w:t>
                             </w:r>
-                            <w:proofErr w:type="spellEnd"/>
                           </w:p>
                         </w:txbxContent>
                       </wps:txbx>
@@ -3449,7 +2607,6 @@
                               <w:spacing w:after="0" w:line="240" w:lineRule="auto"/>
                               <w:jc w:val="center"/>
                             </w:pPr>
-                            <w:proofErr w:type="spellStart"/>
                             <w:r>
                               <w:rPr>
                                 <w:rFonts w:ascii="ISOCPEUR" w:hAnsi="ISOCPEUR"/>
@@ -3459,7 +2616,6 @@
                               </w:rPr>
                               <w:t>Дата</w:t>
                             </w:r>
-                            <w:proofErr w:type="spellEnd"/>
                           </w:p>
                         </w:txbxContent>
                       </wps:txbx>
@@ -3502,7 +2658,6 @@
                               <w:spacing w:after="0" w:line="240" w:lineRule="auto"/>
                               <w:jc w:val="center"/>
                             </w:pPr>
-                            <w:proofErr w:type="spellStart"/>
                             <w:r>
                               <w:rPr>
                                 <w:rFonts w:ascii="ISOCPEUR" w:hAnsi="ISOCPEUR"/>
@@ -3510,17 +2665,7 @@
                                 <w:szCs w:val="20"/>
                                 <w:lang w:val="en-US" w:eastAsia="zh-CN"/>
                               </w:rPr>
-                              <w:t>Арк</w:t>
-                            </w:r>
-                            <w:proofErr w:type="spellEnd"/>
-                            <w:r>
-                              <w:rPr>
-                                <w:rFonts w:ascii="ISOCPEUR" w:hAnsi="ISOCPEUR"/>
-                                <w:sz w:val="18"/>
-                                <w:szCs w:val="20"/>
-                                <w:lang w:val="en-US" w:eastAsia="zh-CN"/>
-                              </w:rPr>
-                              <w:t>.</w:t>
+                              <w:t>Арк.</w:t>
                             </w:r>
                           </w:p>
                         </w:txbxContent>
@@ -3601,19 +2746,8 @@
                                 <w:szCs w:val="20"/>
                                 <w:lang w:val="en-US" w:eastAsia="zh-CN"/>
                               </w:rPr>
-                              <w:t>ЛР.КС.21-1.</w:t>
+                              <w:t>ЛР.КС.21-1.10.ЗВ</w:t>
                             </w:r>
-                            <w:proofErr w:type="gramStart"/>
-                            <w:r>
-                              <w:rPr>
-                                <w:rFonts w:ascii="ISOCPEUR" w:hAnsi="ISOCPEUR"/>
-                                <w:sz w:val="28"/>
-                                <w:szCs w:val="20"/>
-                                <w:lang w:val="en-US" w:eastAsia="zh-CN"/>
-                              </w:rPr>
-                              <w:t>10.ЗВ</w:t>
-                            </w:r>
-                            <w:proofErr w:type="gramEnd"/>
                           </w:p>
                         </w:txbxContent>
                       </wps:txbx>
@@ -3656,7 +2790,6 @@
                               <w:spacing w:after="0" w:line="240" w:lineRule="auto"/>
                               <w:jc w:val="both"/>
                             </w:pPr>
-                            <w:proofErr w:type="spellStart"/>
                             <w:r>
                               <w:rPr>
                                 <w:rFonts w:ascii="ISOCPEUR" w:hAnsi="ISOCPEUR"/>
@@ -3664,17 +2797,7 @@
                                 <w:szCs w:val="20"/>
                                 <w:lang w:val="en-US" w:eastAsia="zh-CN"/>
                               </w:rPr>
-                              <w:t>Вик</w:t>
-                            </w:r>
-                            <w:proofErr w:type="spellEnd"/>
-                            <w:r>
-                              <w:rPr>
-                                <w:rFonts w:ascii="ISOCPEUR" w:hAnsi="ISOCPEUR"/>
-                                <w:sz w:val="18"/>
-                                <w:szCs w:val="20"/>
-                                <w:lang w:val="en-US" w:eastAsia="zh-CN"/>
-                              </w:rPr>
-                              <w:t>.</w:t>
+                              <w:t>Вик.</w:t>
                             </w:r>
                           </w:p>
                         </w:txbxContent>
@@ -3718,7 +2841,6 @@
                               <w:spacing w:after="0" w:line="240" w:lineRule="auto"/>
                               <w:jc w:val="both"/>
                             </w:pPr>
-                            <w:proofErr w:type="spellStart"/>
                             <w:r>
                               <w:rPr>
                                 <w:rFonts w:ascii="ISOCPEUR" w:hAnsi="ISOCPEUR"/>
@@ -3726,17 +2848,7 @@
                                 <w:szCs w:val="20"/>
                                 <w:lang w:val="en-US" w:eastAsia="zh-CN"/>
                               </w:rPr>
-                              <w:t>Пер</w:t>
-                            </w:r>
-                            <w:proofErr w:type="spellEnd"/>
-                            <w:r>
-                              <w:rPr>
-                                <w:rFonts w:ascii="ISOCPEUR" w:hAnsi="ISOCPEUR"/>
-                                <w:sz w:val="18"/>
-                                <w:szCs w:val="20"/>
-                                <w:lang w:val="en-US" w:eastAsia="zh-CN"/>
-                              </w:rPr>
-                              <w:t>.</w:t>
+                              <w:t>Пер.</w:t>
                             </w:r>
                           </w:p>
                         </w:txbxContent>
@@ -3810,7 +2922,6 @@
                               <w:spacing w:after="0" w:line="240" w:lineRule="auto"/>
                               <w:jc w:val="both"/>
                             </w:pPr>
-                            <w:proofErr w:type="spellStart"/>
                             <w:r>
                               <w:rPr>
                                 <w:rFonts w:ascii="ISOCPEUR" w:hAnsi="ISOCPEUR"/>
@@ -3820,7 +2931,6 @@
                               </w:rPr>
                               <w:t>Гапоненко</w:t>
                             </w:r>
-                            <w:proofErr w:type="spellEnd"/>
                           </w:p>
                         </w:txbxContent>
                       </wps:txbx>
@@ -3888,7 +2998,6 @@
                         <w:spacing w:after="0" w:line="240" w:lineRule="auto"/>
                         <w:jc w:val="center"/>
                       </w:pPr>
-                      <w:proofErr w:type="spellStart"/>
                       <w:r>
                         <w:rPr>
                           <w:rFonts w:ascii="ISOCPEUR" w:hAnsi="ISOCPEUR"/>
@@ -3896,17 +3005,7 @@
                           <w:szCs w:val="20"/>
                           <w:lang w:val="en-US" w:eastAsia="zh-CN"/>
                         </w:rPr>
-                        <w:t>Змн</w:t>
-                      </w:r>
-                      <w:proofErr w:type="spellEnd"/>
-                      <w:r>
-                        <w:rPr>
-                          <w:rFonts w:ascii="ISOCPEUR" w:hAnsi="ISOCPEUR"/>
-                          <w:sz w:val="18"/>
-                          <w:szCs w:val="20"/>
-                          <w:lang w:val="en-US" w:eastAsia="zh-CN"/>
-                        </w:rPr>
-                        <w:t>.</w:t>
+                        <w:t>Змн.</w:t>
                       </w:r>
                     </w:p>
                   </w:txbxContent>
@@ -3920,7 +3019,6 @@
                         <w:spacing w:after="0" w:line="240" w:lineRule="auto"/>
                         <w:jc w:val="center"/>
                       </w:pPr>
-                      <w:proofErr w:type="spellStart"/>
                       <w:r>
                         <w:rPr>
                           <w:rFonts w:ascii="ISOCPEUR" w:hAnsi="ISOCPEUR"/>
@@ -3928,17 +3026,7 @@
                           <w:szCs w:val="20"/>
                           <w:lang w:val="en-US" w:eastAsia="zh-CN"/>
                         </w:rPr>
-                        <w:t>Арк</w:t>
-                      </w:r>
-                      <w:proofErr w:type="spellEnd"/>
-                      <w:r>
-                        <w:rPr>
-                          <w:rFonts w:ascii="ISOCPEUR" w:hAnsi="ISOCPEUR"/>
-                          <w:sz w:val="18"/>
-                          <w:szCs w:val="20"/>
-                          <w:lang w:val="en-US" w:eastAsia="zh-CN"/>
-                        </w:rPr>
-                        <w:t>.</w:t>
+                        <w:t>Арк.</w:t>
                       </w:r>
                     </w:p>
                   </w:txbxContent>
@@ -3959,27 +3047,7 @@
                           <w:szCs w:val="20"/>
                           <w:lang w:val="en-US" w:eastAsia="zh-CN"/>
                         </w:rPr>
-                        <w:t xml:space="preserve">№ </w:t>
-                      </w:r>
-                      <w:proofErr w:type="spellStart"/>
-                      <w:r>
-                        <w:rPr>
-                          <w:rFonts w:ascii="ISOCPEUR" w:hAnsi="ISOCPEUR"/>
-                          <w:sz w:val="18"/>
-                          <w:szCs w:val="20"/>
-                          <w:lang w:val="en-US" w:eastAsia="zh-CN"/>
-                        </w:rPr>
-                        <w:t>докум</w:t>
-                      </w:r>
-                      <w:proofErr w:type="spellEnd"/>
-                      <w:r>
-                        <w:rPr>
-                          <w:rFonts w:ascii="ISOCPEUR" w:hAnsi="ISOCPEUR"/>
-                          <w:sz w:val="18"/>
-                          <w:szCs w:val="20"/>
-                          <w:lang w:val="en-US" w:eastAsia="zh-CN"/>
-                        </w:rPr>
-                        <w:t>.</w:t>
+                        <w:t>№ докум.</w:t>
                       </w:r>
                     </w:p>
                   </w:txbxContent>
@@ -3993,7 +3061,6 @@
                         <w:spacing w:after="0" w:line="240" w:lineRule="auto"/>
                         <w:jc w:val="center"/>
                       </w:pPr>
-                      <w:proofErr w:type="spellStart"/>
                       <w:r>
                         <w:rPr>
                           <w:rFonts w:ascii="ISOCPEUR" w:hAnsi="ISOCPEUR"/>
@@ -4003,7 +3070,6 @@
                         </w:rPr>
                         <w:t>Підпис</w:t>
                       </w:r>
-                      <w:proofErr w:type="spellEnd"/>
                     </w:p>
                   </w:txbxContent>
                 </v:textbox>
@@ -4016,7 +3082,6 @@
                         <w:spacing w:after="0" w:line="240" w:lineRule="auto"/>
                         <w:jc w:val="center"/>
                       </w:pPr>
-                      <w:proofErr w:type="spellStart"/>
                       <w:r>
                         <w:rPr>
                           <w:rFonts w:ascii="ISOCPEUR" w:hAnsi="ISOCPEUR"/>
@@ -4026,7 +3091,6 @@
                         </w:rPr>
                         <w:t>Дата</w:t>
                       </w:r>
-                      <w:proofErr w:type="spellEnd"/>
                     </w:p>
                   </w:txbxContent>
                 </v:textbox>
@@ -4039,7 +3103,6 @@
                         <w:spacing w:after="0" w:line="240" w:lineRule="auto"/>
                         <w:jc w:val="center"/>
                       </w:pPr>
-                      <w:proofErr w:type="spellStart"/>
                       <w:r>
                         <w:rPr>
                           <w:rFonts w:ascii="ISOCPEUR" w:hAnsi="ISOCPEUR"/>
@@ -4047,17 +3110,7 @@
                           <w:szCs w:val="20"/>
                           <w:lang w:val="en-US" w:eastAsia="zh-CN"/>
                         </w:rPr>
-                        <w:t>Арк</w:t>
-                      </w:r>
-                      <w:proofErr w:type="spellEnd"/>
-                      <w:r>
-                        <w:rPr>
-                          <w:rFonts w:ascii="ISOCPEUR" w:hAnsi="ISOCPEUR"/>
-                          <w:sz w:val="18"/>
-                          <w:szCs w:val="20"/>
-                          <w:lang w:val="en-US" w:eastAsia="zh-CN"/>
-                        </w:rPr>
-                        <w:t>.</w:t>
+                        <w:t>Арк.</w:t>
                       </w:r>
                     </w:p>
                   </w:txbxContent>
@@ -4079,19 +3132,8 @@
                           <w:szCs w:val="20"/>
                           <w:lang w:val="en-US" w:eastAsia="zh-CN"/>
                         </w:rPr>
-                        <w:t>ЛР.КС.21-1.</w:t>
+                        <w:t>ЛР.КС.21-1.10.ЗВ</w:t>
                       </w:r>
-                      <w:proofErr w:type="gramStart"/>
-                      <w:r>
-                        <w:rPr>
-                          <w:rFonts w:ascii="ISOCPEUR" w:hAnsi="ISOCPEUR"/>
-                          <w:sz w:val="28"/>
-                          <w:szCs w:val="20"/>
-                          <w:lang w:val="en-US" w:eastAsia="zh-CN"/>
-                        </w:rPr>
-                        <w:t>10.ЗВ</w:t>
-                      </w:r>
-                      <w:proofErr w:type="gramEnd"/>
                     </w:p>
                   </w:txbxContent>
                 </v:textbox>
@@ -4104,7 +3146,6 @@
                         <w:spacing w:after="0" w:line="240" w:lineRule="auto"/>
                         <w:jc w:val="both"/>
                       </w:pPr>
-                      <w:proofErr w:type="spellStart"/>
                       <w:r>
                         <w:rPr>
                           <w:rFonts w:ascii="ISOCPEUR" w:hAnsi="ISOCPEUR"/>
@@ -4112,17 +3153,7 @@
                           <w:szCs w:val="20"/>
                           <w:lang w:val="en-US" w:eastAsia="zh-CN"/>
                         </w:rPr>
-                        <w:t>Вик</w:t>
-                      </w:r>
-                      <w:proofErr w:type="spellEnd"/>
-                      <w:r>
-                        <w:rPr>
-                          <w:rFonts w:ascii="ISOCPEUR" w:hAnsi="ISOCPEUR"/>
-                          <w:sz w:val="18"/>
-                          <w:szCs w:val="20"/>
-                          <w:lang w:val="en-US" w:eastAsia="zh-CN"/>
-                        </w:rPr>
-                        <w:t>.</w:t>
+                        <w:t>Вик.</w:t>
                       </w:r>
                     </w:p>
                   </w:txbxContent>
@@ -4136,7 +3167,6 @@
                         <w:spacing w:after="0" w:line="240" w:lineRule="auto"/>
                         <w:jc w:val="both"/>
                       </w:pPr>
-                      <w:proofErr w:type="spellStart"/>
                       <w:r>
                         <w:rPr>
                           <w:rFonts w:ascii="ISOCPEUR" w:hAnsi="ISOCPEUR"/>
@@ -4144,17 +3174,7 @@
                           <w:szCs w:val="20"/>
                           <w:lang w:val="en-US" w:eastAsia="zh-CN"/>
                         </w:rPr>
-                        <w:t>Пер</w:t>
-                      </w:r>
-                      <w:proofErr w:type="spellEnd"/>
-                      <w:r>
-                        <w:rPr>
-                          <w:rFonts w:ascii="ISOCPEUR" w:hAnsi="ISOCPEUR"/>
-                          <w:sz w:val="18"/>
-                          <w:szCs w:val="20"/>
-                          <w:lang w:val="en-US" w:eastAsia="zh-CN"/>
-                        </w:rPr>
-                        <w:t>.</w:t>
+                        <w:t>Пер.</w:t>
                       </w:r>
                     </w:p>
                   </w:txbxContent>
@@ -4169,7 +3189,6 @@
                         <w:spacing w:after="0" w:line="240" w:lineRule="auto"/>
                         <w:jc w:val="both"/>
                       </w:pPr>
-                      <w:proofErr w:type="spellStart"/>
                       <w:r>
                         <w:rPr>
                           <w:rFonts w:ascii="ISOCPEUR" w:hAnsi="ISOCPEUR"/>
@@ -4179,7 +3198,6 @@
                         </w:rPr>
                         <w:t>Гапоненко</w:t>
                       </w:r>
-                      <w:proofErr w:type="spellEnd"/>
                     </w:p>
                   </w:txbxContent>
                 </v:textbox>

</xml_diff>